<commit_message>
netter gemaakt test cases
</commit_message>
<xml_diff>
--- a/doc/test_cases.docx
+++ b/doc/test_cases.docx
@@ -3546,7 +3546,353 @@
       </w:tr>
     </w:tbl>
     <w:p/>
-    <w:p/>
+    <w:tbl>
+      <w:tblPr>
+        <w:tblStyle w:val="Tabelraster"/>
+        <w:tblW w:w="0" w:type="auto"/>
+        <w:tblLook w:val="04A0" w:firstRow="1" w:lastRow="0" w:firstColumn="1" w:lastColumn="0" w:noHBand="0" w:noVBand="1"/>
+      </w:tblPr>
+      <w:tblGrid>
+        <w:gridCol w:w="1426"/>
+        <w:gridCol w:w="4597"/>
+        <w:gridCol w:w="3006"/>
+      </w:tblGrid>
+      <w:tr>
+        <w:tc>
+          <w:tcPr>
+            <w:tcW w:w="1426" w:type="dxa"/>
+            <w:shd w:val="clear" w:color="auto" w:fill="C00000"/>
+          </w:tcPr>
+          <w:p>
+            <w:pPr>
+              <w:rPr>
+                <w:b/>
+                <w:bCs/>
+              </w:rPr>
+            </w:pPr>
+            <w:r>
+              <w:rPr>
+                <w:b/>
+                <w:bCs/>
+              </w:rPr>
+              <w:t>Test-case</w:t>
+            </w:r>
+          </w:p>
+        </w:tc>
+        <w:tc>
+          <w:tcPr>
+            <w:tcW w:w="4597" w:type="dxa"/>
+            <w:shd w:val="clear" w:color="auto" w:fill="C00000"/>
+          </w:tcPr>
+          <w:p>
+            <w:pPr>
+              <w:rPr>
+                <w:b/>
+                <w:bCs/>
+              </w:rPr>
+            </w:pPr>
+            <w:r>
+              <w:rPr>
+                <w:b/>
+                <w:bCs/>
+              </w:rPr>
+              <w:t xml:space="preserve">Bestellingen </w:t>
+            </w:r>
+            <w:r>
+              <w:rPr>
+                <w:b/>
+                <w:bCs/>
+              </w:rPr>
+              <w:t>filteren</w:t>
+            </w:r>
+          </w:p>
+          <w:p>
+            <w:pPr>
+              <w:rPr>
+                <w:b/>
+                <w:bCs/>
+                <w:lang w:val="en-US"/>
+              </w:rPr>
+            </w:pPr>
+            <w:r>
+              <w:rPr>
+                <w:b/>
+                <w:bCs/>
+                <w:lang w:val="en-US"/>
+              </w:rPr>
+              <w:t>Bad Weather</w:t>
+            </w:r>
+          </w:p>
+        </w:tc>
+        <w:tc>
+          <w:tcPr>
+            <w:tcW w:w="3006" w:type="dxa"/>
+            <w:shd w:val="clear" w:color="auto" w:fill="C00000"/>
+          </w:tcPr>
+          <w:p>
+            <w:pPr>
+              <w:rPr>
+                <w:b/>
+                <w:bCs/>
+              </w:rPr>
+            </w:pPr>
+            <w:r>
+              <w:rPr>
+                <w:b/>
+                <w:bCs/>
+              </w:rPr>
+              <w:t>TC 1.</w:t>
+            </w:r>
+            <w:r>
+              <w:rPr>
+                <w:b/>
+                <w:bCs/>
+              </w:rPr>
+              <w:t>3.</w:t>
+            </w:r>
+            <w:r>
+              <w:rPr>
+                <w:b/>
+                <w:bCs/>
+              </w:rPr>
+              <w:t>4</w:t>
+            </w:r>
+          </w:p>
+        </w:tc>
+      </w:tr>
+      <w:tr>
+        <w:tc>
+          <w:tcPr>
+            <w:tcW w:w="1426" w:type="dxa"/>
+          </w:tcPr>
+          <w:p>
+            <w:pPr>
+              <w:jc w:val="right"/>
+            </w:pPr>
+            <w:r>
+              <w:t>Doel</w:t>
+            </w:r>
+          </w:p>
+        </w:tc>
+        <w:tc>
+          <w:tcPr>
+            <w:tcW w:w="7603" w:type="dxa"/>
+            <w:gridSpan w:val="2"/>
+          </w:tcPr>
+          <w:p>
+            <w:r>
+              <w:t>Er kan gezien worden wat één klant besteld heeft</w:t>
+            </w:r>
+          </w:p>
+        </w:tc>
+      </w:tr>
+      <w:tr>
+        <w:tc>
+          <w:tcPr>
+            <w:tcW w:w="1426" w:type="dxa"/>
+          </w:tcPr>
+          <w:p>
+            <w:pPr>
+              <w:jc w:val="right"/>
+            </w:pPr>
+            <w:r>
+              <w:t>Actor</w:t>
+            </w:r>
+          </w:p>
+        </w:tc>
+        <w:tc>
+          <w:tcPr>
+            <w:tcW w:w="7603" w:type="dxa"/>
+            <w:gridSpan w:val="2"/>
+          </w:tcPr>
+          <w:p>
+            <w:r>
+              <w:t>Operator</w:t>
+            </w:r>
+          </w:p>
+        </w:tc>
+      </w:tr>
+      <w:tr>
+        <w:tc>
+          <w:tcPr>
+            <w:tcW w:w="1426" w:type="dxa"/>
+          </w:tcPr>
+          <w:p>
+            <w:pPr>
+              <w:jc w:val="right"/>
+            </w:pPr>
+            <w:r>
+              <w:t>Preconditie</w:t>
+            </w:r>
+          </w:p>
+        </w:tc>
+        <w:tc>
+          <w:tcPr>
+            <w:tcW w:w="7603" w:type="dxa"/>
+            <w:gridSpan w:val="2"/>
+          </w:tcPr>
+          <w:p>
+            <w:r>
+              <w:t>De applicatie moet gestart zijn, de Operator moet ingelogd zijn op een Admin account</w:t>
+            </w:r>
+          </w:p>
+        </w:tc>
+      </w:tr>
+      <w:tr>
+        <w:tc>
+          <w:tcPr>
+            <w:tcW w:w="1426" w:type="dxa"/>
+            <w:vMerge w:val="restart"/>
+          </w:tcPr>
+          <w:p>
+            <w:pPr>
+              <w:jc w:val="right"/>
+            </w:pPr>
+            <w:r>
+              <w:t>Action</w:t>
+            </w:r>
+          </w:p>
+        </w:tc>
+        <w:tc>
+          <w:tcPr>
+            <w:tcW w:w="7603" w:type="dxa"/>
+            <w:gridSpan w:val="2"/>
+          </w:tcPr>
+          <w:p>
+            <w:r>
+              <w:t>De operator navigeert naar de bestellingen pagina</w:t>
+            </w:r>
+          </w:p>
+        </w:tc>
+      </w:tr>
+      <w:tr>
+        <w:tc>
+          <w:tcPr>
+            <w:tcW w:w="1426" w:type="dxa"/>
+            <w:vMerge/>
+          </w:tcPr>
+          <w:p>
+            <w:pPr>
+              <w:jc w:val="right"/>
+            </w:pPr>
+          </w:p>
+        </w:tc>
+        <w:tc>
+          <w:tcPr>
+            <w:tcW w:w="7603" w:type="dxa"/>
+            <w:gridSpan w:val="2"/>
+          </w:tcPr>
+          <w:p>
+            <w:r>
+              <w:t>De operator klikt op de filter knop</w:t>
+            </w:r>
+          </w:p>
+        </w:tc>
+      </w:tr>
+      <w:tr>
+        <w:tc>
+          <w:tcPr>
+            <w:tcW w:w="1426" w:type="dxa"/>
+          </w:tcPr>
+          <w:p>
+            <w:pPr>
+              <w:jc w:val="right"/>
+            </w:pPr>
+            <w:r>
+              <w:t>Input</w:t>
+            </w:r>
+          </w:p>
+        </w:tc>
+        <w:tc>
+          <w:tcPr>
+            <w:tcW w:w="7603" w:type="dxa"/>
+            <w:gridSpan w:val="2"/>
+          </w:tcPr>
+          <w:p>
+            <w:r>
+              <w:t>De operator vult een bedrijfsnaam in.</w:t>
+            </w:r>
+          </w:p>
+        </w:tc>
+      </w:tr>
+      <w:tr>
+        <w:tc>
+          <w:tcPr>
+            <w:tcW w:w="1426" w:type="dxa"/>
+            <w:vMerge w:val="restart"/>
+          </w:tcPr>
+          <w:p>
+            <w:pPr>
+              <w:jc w:val="right"/>
+            </w:pPr>
+            <w:r>
+              <w:t>Action</w:t>
+            </w:r>
+          </w:p>
+        </w:tc>
+        <w:tc>
+          <w:tcPr>
+            <w:tcW w:w="7603" w:type="dxa"/>
+            <w:gridSpan w:val="2"/>
+          </w:tcPr>
+          <w:p>
+            <w:r>
+              <w:t>De operator klikt het bedrijf aan.</w:t>
+            </w:r>
+          </w:p>
+        </w:tc>
+      </w:tr>
+      <w:tr>
+        <w:tc>
+          <w:tcPr>
+            <w:tcW w:w="1426" w:type="dxa"/>
+            <w:vMerge/>
+          </w:tcPr>
+          <w:p>
+            <w:pPr>
+              <w:jc w:val="right"/>
+            </w:pPr>
+          </w:p>
+        </w:tc>
+        <w:tc>
+          <w:tcPr>
+            <w:tcW w:w="7603" w:type="dxa"/>
+            <w:gridSpan w:val="2"/>
+          </w:tcPr>
+          <w:p>
+            <w:r>
+              <w:t>De operator klikt op zoek, of de operator drukt de enter toets in</w:t>
+            </w:r>
+          </w:p>
+        </w:tc>
+      </w:tr>
+      <w:tr>
+        <w:tc>
+          <w:tcPr>
+            <w:tcW w:w="1426" w:type="dxa"/>
+          </w:tcPr>
+          <w:p>
+            <w:pPr>
+              <w:jc w:val="right"/>
+            </w:pPr>
+            <w:r>
+              <w:t>Postconditie</w:t>
+            </w:r>
+          </w:p>
+        </w:tc>
+        <w:tc>
+          <w:tcPr>
+            <w:tcW w:w="7603" w:type="dxa"/>
+            <w:gridSpan w:val="2"/>
+          </w:tcPr>
+          <w:p>
+            <w:r>
+              <w:t>De operator ziet een lijst met bestellingen, die het ingevulde bedrijf heeft geplaatst</w:t>
+            </w:r>
+          </w:p>
+        </w:tc>
+      </w:tr>
+    </w:tbl>
     <w:p/>
     <w:p/>
     <w:tbl>
@@ -3564,6 +3910,314 @@
         <w:tc>
           <w:tcPr>
             <w:tcW w:w="1426" w:type="dxa"/>
+            <w:shd w:val="clear" w:color="auto" w:fill="A8D08D" w:themeFill="accent6" w:themeFillTint="99"/>
+          </w:tcPr>
+          <w:p>
+            <w:pPr>
+              <w:rPr>
+                <w:b/>
+                <w:bCs/>
+              </w:rPr>
+            </w:pPr>
+            <w:r>
+              <w:rPr>
+                <w:b/>
+                <w:bCs/>
+              </w:rPr>
+              <w:lastRenderedPageBreak/>
+              <w:t>Test-case</w:t>
+            </w:r>
+          </w:p>
+        </w:tc>
+        <w:tc>
+          <w:tcPr>
+            <w:tcW w:w="4597" w:type="dxa"/>
+            <w:shd w:val="clear" w:color="auto" w:fill="A8D08D" w:themeFill="accent6" w:themeFillTint="99"/>
+          </w:tcPr>
+          <w:p>
+            <w:pPr>
+              <w:rPr>
+                <w:b/>
+                <w:bCs/>
+              </w:rPr>
+            </w:pPr>
+            <w:r>
+              <w:rPr>
+                <w:b/>
+                <w:bCs/>
+              </w:rPr>
+              <w:t>Offerte maken</w:t>
+            </w:r>
+          </w:p>
+          <w:p>
+            <w:pPr>
+              <w:rPr>
+                <w:b/>
+                <w:bCs/>
+              </w:rPr>
+            </w:pPr>
+            <w:r>
+              <w:rPr>
+                <w:b/>
+                <w:bCs/>
+              </w:rPr>
+              <w:t>Good Weather</w:t>
+            </w:r>
+          </w:p>
+        </w:tc>
+        <w:tc>
+          <w:tcPr>
+            <w:tcW w:w="3006" w:type="dxa"/>
+            <w:shd w:val="clear" w:color="auto" w:fill="A8D08D" w:themeFill="accent6" w:themeFillTint="99"/>
+          </w:tcPr>
+          <w:p>
+            <w:pPr>
+              <w:rPr>
+                <w:b/>
+                <w:bCs/>
+              </w:rPr>
+            </w:pPr>
+            <w:r>
+              <w:rPr>
+                <w:b/>
+                <w:bCs/>
+              </w:rPr>
+              <w:t>TC 1.</w:t>
+            </w:r>
+            <w:r>
+              <w:rPr>
+                <w:b/>
+                <w:bCs/>
+              </w:rPr>
+              <w:t>3.5</w:t>
+            </w:r>
+          </w:p>
+        </w:tc>
+      </w:tr>
+      <w:tr>
+        <w:tc>
+          <w:tcPr>
+            <w:tcW w:w="1426" w:type="dxa"/>
+          </w:tcPr>
+          <w:p>
+            <w:pPr>
+              <w:jc w:val="right"/>
+            </w:pPr>
+            <w:r>
+              <w:t>Doel</w:t>
+            </w:r>
+          </w:p>
+        </w:tc>
+        <w:tc>
+          <w:tcPr>
+            <w:tcW w:w="7603" w:type="dxa"/>
+            <w:gridSpan w:val="2"/>
+          </w:tcPr>
+          <w:p>
+            <w:r>
+              <w:t>Er wordt een offerte gemaakt voor de klant</w:t>
+            </w:r>
+          </w:p>
+        </w:tc>
+      </w:tr>
+      <w:tr>
+        <w:tc>
+          <w:tcPr>
+            <w:tcW w:w="1426" w:type="dxa"/>
+          </w:tcPr>
+          <w:p>
+            <w:pPr>
+              <w:jc w:val="right"/>
+            </w:pPr>
+            <w:r>
+              <w:t>Actor</w:t>
+            </w:r>
+          </w:p>
+        </w:tc>
+        <w:tc>
+          <w:tcPr>
+            <w:tcW w:w="7603" w:type="dxa"/>
+            <w:gridSpan w:val="2"/>
+          </w:tcPr>
+          <w:p>
+            <w:r>
+              <w:t>Operator</w:t>
+            </w:r>
+          </w:p>
+        </w:tc>
+      </w:tr>
+      <w:tr>
+        <w:tc>
+          <w:tcPr>
+            <w:tcW w:w="1426" w:type="dxa"/>
+          </w:tcPr>
+          <w:p>
+            <w:pPr>
+              <w:jc w:val="right"/>
+            </w:pPr>
+            <w:r>
+              <w:t>Preconditie</w:t>
+            </w:r>
+          </w:p>
+        </w:tc>
+        <w:tc>
+          <w:tcPr>
+            <w:tcW w:w="7603" w:type="dxa"/>
+            <w:gridSpan w:val="2"/>
+          </w:tcPr>
+          <w:p>
+            <w:r>
+              <w:t>De applicatie moet gestart zijn, de Operator moet ingelogd zijn op een Admin account</w:t>
+            </w:r>
+          </w:p>
+        </w:tc>
+      </w:tr>
+      <w:tr>
+        <w:tc>
+          <w:tcPr>
+            <w:tcW w:w="1426" w:type="dxa"/>
+          </w:tcPr>
+          <w:p>
+            <w:pPr>
+              <w:jc w:val="right"/>
+            </w:pPr>
+            <w:r>
+              <w:t>Action</w:t>
+            </w:r>
+          </w:p>
+        </w:tc>
+        <w:tc>
+          <w:tcPr>
+            <w:tcW w:w="7603" w:type="dxa"/>
+            <w:gridSpan w:val="2"/>
+          </w:tcPr>
+          <w:p>
+            <w:r>
+              <w:t>De operator navigeert naar index pagina</w:t>
+            </w:r>
+          </w:p>
+        </w:tc>
+      </w:tr>
+      <w:tr>
+        <w:tc>
+          <w:tcPr>
+            <w:tcW w:w="1426" w:type="dxa"/>
+          </w:tcPr>
+          <w:p>
+            <w:pPr>
+              <w:jc w:val="right"/>
+            </w:pPr>
+            <w:r>
+              <w:t>input</w:t>
+            </w:r>
+          </w:p>
+        </w:tc>
+        <w:tc>
+          <w:tcPr>
+            <w:tcW w:w="7603" w:type="dxa"/>
+            <w:gridSpan w:val="2"/>
+          </w:tcPr>
+          <w:p>
+            <w:r>
+              <w:t>De operator klikt een aantal producten aan</w:t>
+            </w:r>
+          </w:p>
+        </w:tc>
+      </w:tr>
+      <w:tr>
+        <w:tc>
+          <w:tcPr>
+            <w:tcW w:w="1426" w:type="dxa"/>
+            <w:vMerge w:val="restart"/>
+          </w:tcPr>
+          <w:p>
+            <w:r>
+              <w:t xml:space="preserve">        Action</w:t>
+            </w:r>
+          </w:p>
+        </w:tc>
+        <w:tc>
+          <w:tcPr>
+            <w:tcW w:w="7603" w:type="dxa"/>
+            <w:gridSpan w:val="2"/>
+          </w:tcPr>
+          <w:p>
+            <w:r>
+              <w:t>De operator drukt bij elk product de knop in winkel wagen aan</w:t>
+            </w:r>
+          </w:p>
+        </w:tc>
+      </w:tr>
+      <w:tr>
+        <w:tc>
+          <w:tcPr>
+            <w:tcW w:w="1426" w:type="dxa"/>
+            <w:vMerge/>
+          </w:tcPr>
+          <w:p>
+            <w:pPr>
+              <w:jc w:val="right"/>
+            </w:pPr>
+          </w:p>
+        </w:tc>
+        <w:tc>
+          <w:tcPr>
+            <w:tcW w:w="7603" w:type="dxa"/>
+            <w:gridSpan w:val="2"/>
+          </w:tcPr>
+          <w:p>
+            <w:r>
+              <w:t>De operator klikt op de bestel knop</w:t>
+            </w:r>
+          </w:p>
+        </w:tc>
+      </w:tr>
+      <w:tr>
+        <w:trPr>
+          <w:trHeight w:val="60"/>
+        </w:trPr>
+        <w:tc>
+          <w:tcPr>
+            <w:tcW w:w="1426" w:type="dxa"/>
+          </w:tcPr>
+          <w:p>
+            <w:pPr>
+              <w:jc w:val="right"/>
+            </w:pPr>
+            <w:r>
+              <w:t>Postconditie</w:t>
+            </w:r>
+          </w:p>
+        </w:tc>
+        <w:tc>
+          <w:tcPr>
+            <w:tcW w:w="7603" w:type="dxa"/>
+            <w:gridSpan w:val="2"/>
+          </w:tcPr>
+          <w:p>
+            <w:r>
+              <w:t>De applicatie maakt een offerte aan met de bestelde producten en laat deze zien</w:t>
+            </w:r>
+          </w:p>
+        </w:tc>
+      </w:tr>
+    </w:tbl>
+    <w:p/>
+    <w:tbl>
+      <w:tblPr>
+        <w:tblStyle w:val="Tabelraster"/>
+        <w:tblW w:w="0" w:type="auto"/>
+        <w:tblLook w:val="04A0" w:firstRow="1" w:lastRow="0" w:firstColumn="1" w:lastColumn="0" w:noHBand="0" w:noVBand="1"/>
+      </w:tblPr>
+      <w:tblGrid>
+        <w:gridCol w:w="1430"/>
+        <w:gridCol w:w="4597"/>
+        <w:gridCol w:w="3006"/>
+      </w:tblGrid>
+      <w:tr>
+        <w:tc>
+          <w:tcPr>
+            <w:tcW w:w="1430" w:type="dxa"/>
             <w:shd w:val="clear" w:color="auto" w:fill="C00000"/>
           </w:tcPr>
           <w:p>
@@ -3599,31 +4253,29 @@
                 <w:b/>
                 <w:bCs/>
               </w:rPr>
-              <w:t xml:space="preserve">Bestellingen </w:t>
-            </w:r>
-            <w:r>
-              <w:rPr>
-                <w:b/>
-                <w:bCs/>
-              </w:rPr>
-              <w:t>filteren</w:t>
-            </w:r>
-          </w:p>
-          <w:p>
-            <w:pPr>
-              <w:rPr>
-                <w:b/>
-                <w:bCs/>
-                <w:lang w:val="en-US"/>
-              </w:rPr>
-            </w:pPr>
-            <w:r>
-              <w:rPr>
-                <w:b/>
-                <w:bCs/>
-                <w:lang w:val="en-US"/>
-              </w:rPr>
-              <w:t>Bad Weather</w:t>
+              <w:t>Offerte maken</w:t>
+            </w:r>
+          </w:p>
+          <w:p>
+            <w:pPr>
+              <w:rPr>
+                <w:b/>
+                <w:bCs/>
+              </w:rPr>
+            </w:pPr>
+            <w:r>
+              <w:rPr>
+                <w:b/>
+                <w:bCs/>
+              </w:rPr>
+              <w:t>bad</w:t>
+            </w:r>
+            <w:r>
+              <w:rPr>
+                <w:b/>
+                <w:bCs/>
+              </w:rPr>
+              <w:t xml:space="preserve"> Weather</w:t>
             </w:r>
           </w:p>
         </w:tc>
@@ -3651,22 +4303,15 @@
                 <w:b/>
                 <w:bCs/>
               </w:rPr>
-              <w:t>3.</w:t>
-            </w:r>
-            <w:r>
-              <w:rPr>
-                <w:b/>
-                <w:bCs/>
-              </w:rPr>
-              <w:t>4</w:t>
-            </w:r>
-          </w:p>
-        </w:tc>
-      </w:tr>
-      <w:tr>
-        <w:tc>
-          <w:tcPr>
-            <w:tcW w:w="1426" w:type="dxa"/>
+              <w:t>3.6</w:t>
+            </w:r>
+          </w:p>
+        </w:tc>
+      </w:tr>
+      <w:tr>
+        <w:tc>
+          <w:tcPr>
+            <w:tcW w:w="1430" w:type="dxa"/>
           </w:tcPr>
           <w:p>
             <w:pPr>
@@ -3684,15 +4329,15 @@
           </w:tcPr>
           <w:p>
             <w:r>
-              <w:t>Er kan gezien worden wat één klant besteld heeft</w:t>
-            </w:r>
-          </w:p>
-        </w:tc>
-      </w:tr>
-      <w:tr>
-        <w:tc>
-          <w:tcPr>
-            <w:tcW w:w="1426" w:type="dxa"/>
+              <w:t>Er wordt geen offerte gemaakt voor de klant</w:t>
+            </w:r>
+          </w:p>
+        </w:tc>
+      </w:tr>
+      <w:tr>
+        <w:tc>
+          <w:tcPr>
+            <w:tcW w:w="1430" w:type="dxa"/>
           </w:tcPr>
           <w:p>
             <w:pPr>
@@ -3718,7 +4363,7 @@
       <w:tr>
         <w:tc>
           <w:tcPr>
-            <w:tcW w:w="1426" w:type="dxa"/>
+            <w:tcW w:w="1430" w:type="dxa"/>
           </w:tcPr>
           <w:p>
             <w:pPr>
@@ -3744,7 +4389,59 @@
       <w:tr>
         <w:tc>
           <w:tcPr>
-            <w:tcW w:w="1426" w:type="dxa"/>
+            <w:tcW w:w="1430" w:type="dxa"/>
+          </w:tcPr>
+          <w:p>
+            <w:pPr>
+              <w:jc w:val="right"/>
+            </w:pPr>
+            <w:r>
+              <w:t>Action</w:t>
+            </w:r>
+          </w:p>
+        </w:tc>
+        <w:tc>
+          <w:tcPr>
+            <w:tcW w:w="7603" w:type="dxa"/>
+            <w:gridSpan w:val="2"/>
+          </w:tcPr>
+          <w:p>
+            <w:r>
+              <w:t>De operator navigeert naar index pagina</w:t>
+            </w:r>
+          </w:p>
+        </w:tc>
+      </w:tr>
+      <w:tr>
+        <w:tc>
+          <w:tcPr>
+            <w:tcW w:w="1430" w:type="dxa"/>
+          </w:tcPr>
+          <w:p>
+            <w:pPr>
+              <w:jc w:val="right"/>
+            </w:pPr>
+            <w:r>
+              <w:t>input</w:t>
+            </w:r>
+          </w:p>
+        </w:tc>
+        <w:tc>
+          <w:tcPr>
+            <w:tcW w:w="7603" w:type="dxa"/>
+            <w:gridSpan w:val="2"/>
+          </w:tcPr>
+          <w:p>
+            <w:r>
+              <w:t>De operator klikt een aantal producten aan waarbij in ieder geval 1 product niet meer in voorraad is.</w:t>
+            </w:r>
+          </w:p>
+        </w:tc>
+      </w:tr>
+      <w:tr>
+        <w:tc>
+          <w:tcPr>
+            <w:tcW w:w="1430" w:type="dxa"/>
             <w:vMerge w:val="restart"/>
           </w:tcPr>
           <w:p>
@@ -3752,26 +4449,26 @@
               <w:jc w:val="right"/>
             </w:pPr>
             <w:r>
-              <w:t>Action</w:t>
-            </w:r>
-          </w:p>
-        </w:tc>
-        <w:tc>
-          <w:tcPr>
-            <w:tcW w:w="7603" w:type="dxa"/>
-            <w:gridSpan w:val="2"/>
-          </w:tcPr>
-          <w:p>
-            <w:r>
-              <w:t>De operator navigeert naar de bestellingen pagina</w:t>
-            </w:r>
-          </w:p>
-        </w:tc>
-      </w:tr>
-      <w:tr>
-        <w:tc>
-          <w:tcPr>
-            <w:tcW w:w="1426" w:type="dxa"/>
+              <w:t xml:space="preserve">        Action</w:t>
+            </w:r>
+          </w:p>
+        </w:tc>
+        <w:tc>
+          <w:tcPr>
+            <w:tcW w:w="7603" w:type="dxa"/>
+            <w:gridSpan w:val="2"/>
+          </w:tcPr>
+          <w:p>
+            <w:r>
+              <w:t>De operator drukt bij elk product de knop in winkel wagen aan</w:t>
+            </w:r>
+          </w:p>
+        </w:tc>
+      </w:tr>
+      <w:tr>
+        <w:tc>
+          <w:tcPr>
+            <w:tcW w:w="1430" w:type="dxa"/>
             <w:vMerge/>
           </w:tcPr>
           <w:p>
@@ -3787,111 +4484,35 @@
           </w:tcPr>
           <w:p>
             <w:r>
-              <w:t>De operator klikt op de filter knop</w:t>
-            </w:r>
-          </w:p>
-        </w:tc>
-      </w:tr>
-      <w:tr>
-        <w:tc>
-          <w:tcPr>
-            <w:tcW w:w="1426" w:type="dxa"/>
-          </w:tcPr>
-          <w:p>
-            <w:pPr>
-              <w:jc w:val="right"/>
-            </w:pPr>
-            <w:r>
-              <w:t>Input</w:t>
-            </w:r>
-          </w:p>
-        </w:tc>
-        <w:tc>
-          <w:tcPr>
-            <w:tcW w:w="7603" w:type="dxa"/>
-            <w:gridSpan w:val="2"/>
-          </w:tcPr>
-          <w:p>
-            <w:r>
-              <w:t>De operator vult een bedrijfsnaam in.</w:t>
-            </w:r>
-          </w:p>
-        </w:tc>
-      </w:tr>
-      <w:tr>
-        <w:tc>
-          <w:tcPr>
-            <w:tcW w:w="1426" w:type="dxa"/>
-            <w:vMerge w:val="restart"/>
-          </w:tcPr>
-          <w:p>
-            <w:pPr>
-              <w:jc w:val="right"/>
-            </w:pPr>
-            <w:r>
-              <w:t>Action</w:t>
-            </w:r>
-          </w:p>
-        </w:tc>
-        <w:tc>
-          <w:tcPr>
-            <w:tcW w:w="7603" w:type="dxa"/>
-            <w:gridSpan w:val="2"/>
-          </w:tcPr>
-          <w:p>
-            <w:r>
-              <w:t>De operator klikt het bedrijf aan.</w:t>
-            </w:r>
-          </w:p>
-        </w:tc>
-      </w:tr>
-      <w:tr>
-        <w:tc>
-          <w:tcPr>
-            <w:tcW w:w="1426" w:type="dxa"/>
-            <w:vMerge/>
-          </w:tcPr>
-          <w:p>
-            <w:pPr>
-              <w:jc w:val="right"/>
-            </w:pPr>
-          </w:p>
-        </w:tc>
-        <w:tc>
-          <w:tcPr>
-            <w:tcW w:w="7603" w:type="dxa"/>
-            <w:gridSpan w:val="2"/>
-          </w:tcPr>
-          <w:p>
-            <w:r>
-              <w:t>De operator klikt op zoek, of de operator drukt de enter toets in</w:t>
-            </w:r>
-          </w:p>
-        </w:tc>
-      </w:tr>
-      <w:tr>
-        <w:tc>
-          <w:tcPr>
-            <w:tcW w:w="1426" w:type="dxa"/>
-          </w:tcPr>
-          <w:p>
-            <w:pPr>
-              <w:jc w:val="right"/>
-            </w:pPr>
-            <w:r>
-              <w:lastRenderedPageBreak/>
-              <w:t>Postconditie</w:t>
-            </w:r>
-          </w:p>
-        </w:tc>
-        <w:tc>
-          <w:tcPr>
-            <w:tcW w:w="7603" w:type="dxa"/>
-            <w:gridSpan w:val="2"/>
-          </w:tcPr>
-          <w:p>
-            <w:r>
-              <w:t>De operator ziet een lijst met bestellingen, die het ingevulde bedrijf heeft geplaatst</w:t>
+              <w:t>De operator klikt op de bestel knop</w:t>
+            </w:r>
+          </w:p>
+        </w:tc>
+      </w:tr>
+      <w:tr>
+        <w:tc>
+          <w:tcPr>
+            <w:tcW w:w="1430" w:type="dxa"/>
+          </w:tcPr>
+          <w:p>
+            <w:pPr>
+              <w:jc w:val="right"/>
+            </w:pPr>
+            <w:proofErr w:type="spellStart"/>
+            <w:r>
+              <w:t>postconditie</w:t>
+            </w:r>
+            <w:proofErr w:type="spellEnd"/>
+          </w:p>
+        </w:tc>
+        <w:tc>
+          <w:tcPr>
+            <w:tcW w:w="7603" w:type="dxa"/>
+            <w:gridSpan w:val="2"/>
+          </w:tcPr>
+          <w:p>
+            <w:r>
+              <w:t>De applicatie maakt melding dat product x niet op voorraad is</w:t>
             </w:r>
           </w:p>
         </w:tc>
@@ -3941,27 +4562,77 @@
               <w:rPr>
                 <w:b/>
                 <w:bCs/>
-              </w:rPr>
-            </w:pPr>
-            <w:r>
-              <w:rPr>
-                <w:b/>
-                <w:bCs/>
-              </w:rPr>
-              <w:t>Offerte maken</w:t>
-            </w:r>
-          </w:p>
-          <w:p>
-            <w:pPr>
-              <w:rPr>
-                <w:b/>
-                <w:bCs/>
-              </w:rPr>
-            </w:pPr>
-            <w:r>
-              <w:rPr>
-                <w:b/>
-                <w:bCs/>
+                <w:lang w:val="en-US"/>
+              </w:rPr>
+            </w:pPr>
+            <w:proofErr w:type="spellStart"/>
+            <w:r>
+              <w:rPr>
+                <w:b/>
+                <w:bCs/>
+                <w:lang w:val="en-US"/>
+              </w:rPr>
+              <w:t>Pushmelding</w:t>
+            </w:r>
+            <w:proofErr w:type="spellEnd"/>
+            <w:r>
+              <w:rPr>
+                <w:b/>
+                <w:bCs/>
+                <w:lang w:val="en-US"/>
+              </w:rPr>
+              <w:t xml:space="preserve"> </w:t>
+            </w:r>
+            <w:proofErr w:type="spellStart"/>
+            <w:r>
+              <w:rPr>
+                <w:b/>
+                <w:bCs/>
+                <w:lang w:val="en-US"/>
+              </w:rPr>
+              <w:t>bij</w:t>
+            </w:r>
+            <w:proofErr w:type="spellEnd"/>
+            <w:r>
+              <w:rPr>
+                <w:b/>
+                <w:bCs/>
+                <w:lang w:val="en-US"/>
+              </w:rPr>
+              <w:t xml:space="preserve"> </w:t>
+            </w:r>
+            <w:proofErr w:type="spellStart"/>
+            <w:r>
+              <w:rPr>
+                <w:b/>
+                <w:bCs/>
+                <w:lang w:val="en-US"/>
+              </w:rPr>
+              <w:t>b</w:t>
+            </w:r>
+            <w:r>
+              <w:rPr>
+                <w:b/>
+                <w:bCs/>
+                <w:lang w:val="en-US"/>
+              </w:rPr>
+              <w:t>estelling</w:t>
+            </w:r>
+            <w:proofErr w:type="spellEnd"/>
+          </w:p>
+          <w:p>
+            <w:pPr>
+              <w:rPr>
+                <w:b/>
+                <w:bCs/>
+                <w:lang w:val="en-US"/>
+              </w:rPr>
+            </w:pPr>
+            <w:r>
+              <w:rPr>
+                <w:b/>
+                <w:bCs/>
+                <w:lang w:val="en-US"/>
               </w:rPr>
               <w:t>Good Weather</w:t>
             </w:r>
@@ -3991,7 +4662,7 @@
                 <w:b/>
                 <w:bCs/>
               </w:rPr>
-              <w:t>3.5</w:t>
+              <w:t>3.7</w:t>
             </w:r>
           </w:p>
         </w:tc>
@@ -4017,7 +4688,7 @@
           </w:tcPr>
           <w:p>
             <w:r>
-              <w:t>Er wordt een offerte gemaakt voor de klant</w:t>
+              <w:t>Er wordt een notificatie gegeven wanneer een andere klant iets besteld heeft</w:t>
             </w:r>
           </w:p>
         </w:tc>
@@ -4043,7 +4714,7 @@
           </w:tcPr>
           <w:p>
             <w:r>
-              <w:t>Operator</w:t>
+              <w:t>Operator1, operator2</w:t>
             </w:r>
           </w:p>
         </w:tc>
@@ -4069,8 +4740,13 @@
           </w:tcPr>
           <w:p>
             <w:r>
-              <w:t>De applicatie moet gestart zijn, de Operator moet ingelogd zijn op een Admin account</w:t>
-            </w:r>
+              <w:t xml:space="preserve">Beide operators hebben een device met internet verbinding nodig, waarop de applicatie </w:t>
+            </w:r>
+            <w:proofErr w:type="spellStart"/>
+            <w:r>
+              <w:t>draaid</w:t>
+            </w:r>
+            <w:proofErr w:type="spellEnd"/>
           </w:p>
         </w:tc>
       </w:tr>
@@ -4095,8 +4771,13 @@
           </w:tcPr>
           <w:p>
             <w:r>
-              <w:t>De operator navigeert naar index pagina</w:t>
-            </w:r>
+              <w:t xml:space="preserve">Operator1 navigeert naar de index </w:t>
+            </w:r>
+            <w:proofErr w:type="spellStart"/>
+            <w:r>
+              <w:t>pagine</w:t>
+            </w:r>
+            <w:proofErr w:type="spellEnd"/>
           </w:p>
         </w:tc>
       </w:tr>
@@ -4121,7 +4802,7 @@
           </w:tcPr>
           <w:p>
             <w:r>
-              <w:t>De operator klikt een aantal producten aan</w:t>
+              <w:t>Operator1 klikt een aantal producten aan</w:t>
             </w:r>
           </w:p>
         </w:tc>
@@ -4145,7 +4826,7 @@
           </w:tcPr>
           <w:p>
             <w:r>
-              <w:t>De operator drukt bij elk product de knop in winkel wagen aan</w:t>
+              <w:t>operator1 drukt bij elk product de knop in winkel wagen aan</w:t>
             </w:r>
           </w:p>
         </w:tc>
@@ -4169,7 +4850,7 @@
           </w:tcPr>
           <w:p>
             <w:r>
-              <w:t>De operator klikt op de bestel knop</w:t>
+              <w:t>Operator1 klikt op de bestel knop</w:t>
             </w:r>
           </w:p>
         </w:tc>
@@ -4181,6 +4862,33 @@
         <w:tc>
           <w:tcPr>
             <w:tcW w:w="1426" w:type="dxa"/>
+            <w:vMerge/>
+          </w:tcPr>
+          <w:p>
+            <w:pPr>
+              <w:jc w:val="right"/>
+            </w:pPr>
+          </w:p>
+        </w:tc>
+        <w:tc>
+          <w:tcPr>
+            <w:tcW w:w="7603" w:type="dxa"/>
+            <w:gridSpan w:val="2"/>
+          </w:tcPr>
+          <w:p>
+            <w:r>
+              <w:t>Operator1 voltooid de transactie</w:t>
+            </w:r>
+          </w:p>
+        </w:tc>
+      </w:tr>
+      <w:tr>
+        <w:trPr>
+          <w:trHeight w:val="60"/>
+        </w:trPr>
+        <w:tc>
+          <w:tcPr>
+            <w:tcW w:w="1426" w:type="dxa"/>
           </w:tcPr>
           <w:p>
             <w:pPr>
@@ -4198,7 +4906,7 @@
           </w:tcPr>
           <w:p>
             <w:r>
-              <w:t>De applicatie maakt een offerte aan met de bestelde producten en laat deze zien</w:t>
+              <w:t>Operator2 krijgt een melding dat operator 1 een bestelling heeft geplaatst</w:t>
             </w:r>
           </w:p>
         </w:tc>
@@ -4248,15 +4956,63 @@
               <w:rPr>
                 <w:b/>
                 <w:bCs/>
-              </w:rPr>
-            </w:pPr>
-            <w:r>
-              <w:rPr>
-                <w:b/>
-                <w:bCs/>
-              </w:rPr>
-              <w:t>Offerte maken</w:t>
-            </w:r>
+                <w:lang w:val="en-US"/>
+              </w:rPr>
+            </w:pPr>
+            <w:proofErr w:type="spellStart"/>
+            <w:r>
+              <w:rPr>
+                <w:b/>
+                <w:bCs/>
+                <w:lang w:val="en-US"/>
+              </w:rPr>
+              <w:t>Pushmelding</w:t>
+            </w:r>
+            <w:proofErr w:type="spellEnd"/>
+            <w:r>
+              <w:rPr>
+                <w:b/>
+                <w:bCs/>
+                <w:lang w:val="en-US"/>
+              </w:rPr>
+              <w:t xml:space="preserve"> </w:t>
+            </w:r>
+            <w:proofErr w:type="spellStart"/>
+            <w:r>
+              <w:rPr>
+                <w:b/>
+                <w:bCs/>
+                <w:lang w:val="en-US"/>
+              </w:rPr>
+              <w:t>bij</w:t>
+            </w:r>
+            <w:proofErr w:type="spellEnd"/>
+            <w:r>
+              <w:rPr>
+                <w:b/>
+                <w:bCs/>
+                <w:lang w:val="en-US"/>
+              </w:rPr>
+              <w:t xml:space="preserve"> </w:t>
+            </w:r>
+            <w:proofErr w:type="spellStart"/>
+            <w:r>
+              <w:rPr>
+                <w:b/>
+                <w:bCs/>
+                <w:lang w:val="en-US"/>
+              </w:rPr>
+              <w:t>b</w:t>
+            </w:r>
+            <w:r>
+              <w:rPr>
+                <w:b/>
+                <w:bCs/>
+                <w:lang w:val="en-US"/>
+              </w:rPr>
+              <w:t>estelling</w:t>
+            </w:r>
+            <w:proofErr w:type="spellEnd"/>
           </w:p>
           <w:p>
             <w:pPr>
@@ -4298,14 +5054,14 @@
                 <w:b/>
                 <w:bCs/>
               </w:rPr>
-              <w:t>TC 1.</w:t>
-            </w:r>
-            <w:r>
-              <w:rPr>
-                <w:b/>
-                <w:bCs/>
-              </w:rPr>
-              <w:t>3.6</w:t>
+              <w:t>TC 1</w:t>
+            </w:r>
+            <w:r>
+              <w:rPr>
+                <w:b/>
+                <w:bCs/>
+              </w:rPr>
+              <w:t>.3.8</w:t>
             </w:r>
           </w:p>
         </w:tc>
@@ -4331,7 +5087,13 @@
           </w:tcPr>
           <w:p>
             <w:r>
-              <w:t>Er wordt geen offerte gemaakt voor de klant</w:t>
+              <w:t xml:space="preserve">Er wordt </w:t>
+            </w:r>
+            <w:r>
+              <w:t>g</w:t>
+            </w:r>
+            <w:r>
+              <w:t>een notificatie gegeven wanneer een andere klant iets besteld heeft</w:t>
             </w:r>
           </w:p>
         </w:tc>
@@ -4357,7 +5119,7 @@
           </w:tcPr>
           <w:p>
             <w:r>
-              <w:t>Operator</w:t>
+              <w:t>Operator1, operator2</w:t>
             </w:r>
           </w:p>
         </w:tc>
@@ -4383,8 +5145,13 @@
           </w:tcPr>
           <w:p>
             <w:r>
-              <w:t>De applicatie moet gestart zijn, de Operator moet ingelogd zijn op een Admin account</w:t>
-            </w:r>
+              <w:t xml:space="preserve">Beide operators hebben een device met internet verbinding nodig, waarop de applicatie </w:t>
+            </w:r>
+            <w:proofErr w:type="spellStart"/>
+            <w:r>
+              <w:t>draaid</w:t>
+            </w:r>
+            <w:proofErr w:type="spellEnd"/>
           </w:p>
         </w:tc>
       </w:tr>
@@ -4409,8 +5176,13 @@
           </w:tcPr>
           <w:p>
             <w:r>
-              <w:t>De operator navigeert naar index pagina</w:t>
-            </w:r>
+              <w:t xml:space="preserve">Operator1 navigeert naar de index </w:t>
+            </w:r>
+            <w:proofErr w:type="spellStart"/>
+            <w:r>
+              <w:t>pagine</w:t>
+            </w:r>
+            <w:proofErr w:type="spellEnd"/>
           </w:p>
         </w:tc>
       </w:tr>
@@ -4435,7 +5207,7 @@
           </w:tcPr>
           <w:p>
             <w:r>
-              <w:t>De operator klikt een aantal producten aan waarbij in ieder geval 1 product niet meer in voorraad is.</w:t>
+              <w:t>Operator1 klikt een aantal producten aan</w:t>
             </w:r>
           </w:p>
         </w:tc>
@@ -4462,7 +5234,7 @@
           </w:tcPr>
           <w:p>
             <w:r>
-              <w:t>De operator drukt bij elk product de knop in winkel wagen aan</w:t>
+              <w:t>operator1 drukt bij elk product de knop in winkel wagen aan</w:t>
             </w:r>
           </w:p>
         </w:tc>
@@ -4486,7 +5258,7 @@
           </w:tcPr>
           <w:p>
             <w:r>
-              <w:t>De operator klikt op de bestel knop</w:t>
+              <w:t>Operator1 klikt op de bestel knop</w:t>
             </w:r>
           </w:p>
         </w:tc>
@@ -4514,820 +5286,38 @@
           </w:tcPr>
           <w:p>
             <w:r>
-              <w:t>De applicatie maakt melding dat product x niet op voorraad is</w:t>
+              <w:t>Operator1 voltooid de transactie</w:t>
+            </w:r>
+          </w:p>
+        </w:tc>
+      </w:tr>
+      <w:tr>
+        <w:tc>
+          <w:tcPr>
+            <w:tcW w:w="1430" w:type="dxa"/>
+          </w:tcPr>
+          <w:p>
+            <w:pPr>
+              <w:jc w:val="right"/>
+            </w:pPr>
+            <w:r>
+              <w:t>Postconditie</w:t>
+            </w:r>
+          </w:p>
+        </w:tc>
+        <w:tc>
+          <w:tcPr>
+            <w:tcW w:w="7603" w:type="dxa"/>
+            <w:gridSpan w:val="2"/>
+          </w:tcPr>
+          <w:p>
+            <w:r>
+              <w:t>Operator2 krijgt geen melding dat operator 1 een bestelling heeft geplaatst</w:t>
             </w:r>
           </w:p>
         </w:tc>
       </w:tr>
     </w:tbl>
-    <w:p/>
-    <w:tbl>
-      <w:tblPr>
-        <w:tblStyle w:val="Tabelraster"/>
-        <w:tblW w:w="0" w:type="auto"/>
-        <w:tblLook w:val="04A0" w:firstRow="1" w:lastRow="0" w:firstColumn="1" w:lastColumn="0" w:noHBand="0" w:noVBand="1"/>
-      </w:tblPr>
-      <w:tblGrid>
-        <w:gridCol w:w="1426"/>
-        <w:gridCol w:w="4597"/>
-        <w:gridCol w:w="3006"/>
-      </w:tblGrid>
-      <w:tr>
-        <w:tc>
-          <w:tcPr>
-            <w:tcW w:w="1426" w:type="dxa"/>
-            <w:shd w:val="clear" w:color="auto" w:fill="A8D08D" w:themeFill="accent6" w:themeFillTint="99"/>
-          </w:tcPr>
-          <w:p>
-            <w:pPr>
-              <w:rPr>
-                <w:b/>
-                <w:bCs/>
-              </w:rPr>
-            </w:pPr>
-            <w:r>
-              <w:rPr>
-                <w:b/>
-                <w:bCs/>
-              </w:rPr>
-              <w:t>Test-case</w:t>
-            </w:r>
-          </w:p>
-        </w:tc>
-        <w:tc>
-          <w:tcPr>
-            <w:tcW w:w="4597" w:type="dxa"/>
-            <w:shd w:val="clear" w:color="auto" w:fill="A8D08D" w:themeFill="accent6" w:themeFillTint="99"/>
-          </w:tcPr>
-          <w:p>
-            <w:pPr>
-              <w:rPr>
-                <w:b/>
-                <w:bCs/>
-                <w:lang w:val="en-US"/>
-              </w:rPr>
-            </w:pPr>
-            <w:proofErr w:type="spellStart"/>
-            <w:r>
-              <w:rPr>
-                <w:b/>
-                <w:bCs/>
-                <w:lang w:val="en-US"/>
-              </w:rPr>
-              <w:t>Pushmelding</w:t>
-            </w:r>
-            <w:proofErr w:type="spellEnd"/>
-            <w:r>
-              <w:rPr>
-                <w:b/>
-                <w:bCs/>
-                <w:lang w:val="en-US"/>
-              </w:rPr>
-              <w:t xml:space="preserve"> </w:t>
-            </w:r>
-            <w:proofErr w:type="spellStart"/>
-            <w:r>
-              <w:rPr>
-                <w:b/>
-                <w:bCs/>
-                <w:lang w:val="en-US"/>
-              </w:rPr>
-              <w:t>bij</w:t>
-            </w:r>
-            <w:proofErr w:type="spellEnd"/>
-            <w:r>
-              <w:rPr>
-                <w:b/>
-                <w:bCs/>
-                <w:lang w:val="en-US"/>
-              </w:rPr>
-              <w:t xml:space="preserve"> </w:t>
-            </w:r>
-            <w:proofErr w:type="spellStart"/>
-            <w:r>
-              <w:rPr>
-                <w:b/>
-                <w:bCs/>
-                <w:lang w:val="en-US"/>
-              </w:rPr>
-              <w:t>b</w:t>
-            </w:r>
-            <w:r>
-              <w:rPr>
-                <w:b/>
-                <w:bCs/>
-                <w:lang w:val="en-US"/>
-              </w:rPr>
-              <w:t>estelling</w:t>
-            </w:r>
-            <w:proofErr w:type="spellEnd"/>
-          </w:p>
-          <w:p>
-            <w:pPr>
-              <w:rPr>
-                <w:b/>
-                <w:bCs/>
-                <w:lang w:val="en-US"/>
-              </w:rPr>
-            </w:pPr>
-            <w:r>
-              <w:rPr>
-                <w:b/>
-                <w:bCs/>
-                <w:lang w:val="en-US"/>
-              </w:rPr>
-              <w:t>Good Weather</w:t>
-            </w:r>
-          </w:p>
-        </w:tc>
-        <w:tc>
-          <w:tcPr>
-            <w:tcW w:w="3006" w:type="dxa"/>
-            <w:shd w:val="clear" w:color="auto" w:fill="A8D08D" w:themeFill="accent6" w:themeFillTint="99"/>
-          </w:tcPr>
-          <w:p>
-            <w:pPr>
-              <w:rPr>
-                <w:b/>
-                <w:bCs/>
-              </w:rPr>
-            </w:pPr>
-            <w:r>
-              <w:rPr>
-                <w:b/>
-                <w:bCs/>
-              </w:rPr>
-              <w:t>TC 1.</w:t>
-            </w:r>
-            <w:r>
-              <w:rPr>
-                <w:b/>
-                <w:bCs/>
-              </w:rPr>
-              <w:t>3.7</w:t>
-            </w:r>
-          </w:p>
-        </w:tc>
-      </w:tr>
-      <w:tr>
-        <w:tc>
-          <w:tcPr>
-            <w:tcW w:w="1426" w:type="dxa"/>
-          </w:tcPr>
-          <w:p>
-            <w:pPr>
-              <w:jc w:val="right"/>
-            </w:pPr>
-            <w:r>
-              <w:t>Doel</w:t>
-            </w:r>
-          </w:p>
-        </w:tc>
-        <w:tc>
-          <w:tcPr>
-            <w:tcW w:w="7603" w:type="dxa"/>
-            <w:gridSpan w:val="2"/>
-          </w:tcPr>
-          <w:p>
-            <w:r>
-              <w:t>Er wordt een notificatie gegeven wanneer een andere klant iets besteld heeft</w:t>
-            </w:r>
-          </w:p>
-        </w:tc>
-      </w:tr>
-      <w:tr>
-        <w:tc>
-          <w:tcPr>
-            <w:tcW w:w="1426" w:type="dxa"/>
-          </w:tcPr>
-          <w:p>
-            <w:pPr>
-              <w:jc w:val="right"/>
-            </w:pPr>
-            <w:r>
-              <w:t>Actor</w:t>
-            </w:r>
-          </w:p>
-        </w:tc>
-        <w:tc>
-          <w:tcPr>
-            <w:tcW w:w="7603" w:type="dxa"/>
-            <w:gridSpan w:val="2"/>
-          </w:tcPr>
-          <w:p>
-            <w:r>
-              <w:t>Operator1, operator2</w:t>
-            </w:r>
-          </w:p>
-        </w:tc>
-      </w:tr>
-      <w:tr>
-        <w:tc>
-          <w:tcPr>
-            <w:tcW w:w="1426" w:type="dxa"/>
-          </w:tcPr>
-          <w:p>
-            <w:pPr>
-              <w:jc w:val="right"/>
-            </w:pPr>
-            <w:r>
-              <w:t>Preconditie</w:t>
-            </w:r>
-          </w:p>
-        </w:tc>
-        <w:tc>
-          <w:tcPr>
-            <w:tcW w:w="7603" w:type="dxa"/>
-            <w:gridSpan w:val="2"/>
-          </w:tcPr>
-          <w:p>
-            <w:r>
-              <w:t xml:space="preserve">Beide operators hebben een device met internet verbinding nodig, waarop de applicatie </w:t>
-            </w:r>
-            <w:proofErr w:type="spellStart"/>
-            <w:r>
-              <w:t>draaid</w:t>
-            </w:r>
-            <w:proofErr w:type="spellEnd"/>
-          </w:p>
-        </w:tc>
-      </w:tr>
-      <w:tr>
-        <w:tc>
-          <w:tcPr>
-            <w:tcW w:w="1426" w:type="dxa"/>
-          </w:tcPr>
-          <w:p>
-            <w:pPr>
-              <w:jc w:val="right"/>
-            </w:pPr>
-            <w:r>
-              <w:t>Action</w:t>
-            </w:r>
-          </w:p>
-        </w:tc>
-        <w:tc>
-          <w:tcPr>
-            <w:tcW w:w="7603" w:type="dxa"/>
-            <w:gridSpan w:val="2"/>
-          </w:tcPr>
-          <w:p>
-            <w:r>
-              <w:t xml:space="preserve">Operator1 navigeert naar de index </w:t>
-            </w:r>
-            <w:proofErr w:type="spellStart"/>
-            <w:r>
-              <w:t>pagine</w:t>
-            </w:r>
-            <w:proofErr w:type="spellEnd"/>
-          </w:p>
-        </w:tc>
-      </w:tr>
-      <w:tr>
-        <w:tc>
-          <w:tcPr>
-            <w:tcW w:w="1426" w:type="dxa"/>
-          </w:tcPr>
-          <w:p>
-            <w:pPr>
-              <w:jc w:val="right"/>
-            </w:pPr>
-            <w:r>
-              <w:t>input</w:t>
-            </w:r>
-          </w:p>
-        </w:tc>
-        <w:tc>
-          <w:tcPr>
-            <w:tcW w:w="7603" w:type="dxa"/>
-            <w:gridSpan w:val="2"/>
-          </w:tcPr>
-          <w:p>
-            <w:r>
-              <w:t>Operator1 klikt een aantal producten aan</w:t>
-            </w:r>
-          </w:p>
-        </w:tc>
-      </w:tr>
-      <w:tr>
-        <w:tc>
-          <w:tcPr>
-            <w:tcW w:w="1426" w:type="dxa"/>
-            <w:vMerge w:val="restart"/>
-          </w:tcPr>
-          <w:p>
-            <w:r>
-              <w:t xml:space="preserve">        Action</w:t>
-            </w:r>
-          </w:p>
-        </w:tc>
-        <w:tc>
-          <w:tcPr>
-            <w:tcW w:w="7603" w:type="dxa"/>
-            <w:gridSpan w:val="2"/>
-          </w:tcPr>
-          <w:p>
-            <w:r>
-              <w:t>operator1 drukt bij elk product de knop in winkel wagen aan</w:t>
-            </w:r>
-          </w:p>
-        </w:tc>
-      </w:tr>
-      <w:tr>
-        <w:tc>
-          <w:tcPr>
-            <w:tcW w:w="1426" w:type="dxa"/>
-            <w:vMerge/>
-          </w:tcPr>
-          <w:p>
-            <w:pPr>
-              <w:jc w:val="right"/>
-            </w:pPr>
-          </w:p>
-        </w:tc>
-        <w:tc>
-          <w:tcPr>
-            <w:tcW w:w="7603" w:type="dxa"/>
-            <w:gridSpan w:val="2"/>
-          </w:tcPr>
-          <w:p>
-            <w:r>
-              <w:t>Operator1 klikt op de bestel knop</w:t>
-            </w:r>
-          </w:p>
-        </w:tc>
-      </w:tr>
-      <w:tr>
-        <w:trPr>
-          <w:trHeight w:val="60"/>
-        </w:trPr>
-        <w:tc>
-          <w:tcPr>
-            <w:tcW w:w="1426" w:type="dxa"/>
-            <w:vMerge/>
-          </w:tcPr>
-          <w:p>
-            <w:pPr>
-              <w:jc w:val="right"/>
-            </w:pPr>
-          </w:p>
-        </w:tc>
-        <w:tc>
-          <w:tcPr>
-            <w:tcW w:w="7603" w:type="dxa"/>
-            <w:gridSpan w:val="2"/>
-          </w:tcPr>
-          <w:p>
-            <w:r>
-              <w:t>Operator1 voltooid de transactie</w:t>
-            </w:r>
-          </w:p>
-        </w:tc>
-      </w:tr>
-      <w:tr>
-        <w:trPr>
-          <w:trHeight w:val="60"/>
-        </w:trPr>
-        <w:tc>
-          <w:tcPr>
-            <w:tcW w:w="1426" w:type="dxa"/>
-          </w:tcPr>
-          <w:p>
-            <w:pPr>
-              <w:jc w:val="right"/>
-            </w:pPr>
-            <w:r>
-              <w:t>Postconditie</w:t>
-            </w:r>
-          </w:p>
-        </w:tc>
-        <w:tc>
-          <w:tcPr>
-            <w:tcW w:w="7603" w:type="dxa"/>
-            <w:gridSpan w:val="2"/>
-          </w:tcPr>
-          <w:p>
-            <w:r>
-              <w:t>Operator2 krijgt een melding dat operator 1 een bestelling heeft geplaatst</w:t>
-            </w:r>
-          </w:p>
-        </w:tc>
-      </w:tr>
-    </w:tbl>
-    <w:p/>
-    <w:tbl>
-      <w:tblPr>
-        <w:tblStyle w:val="Tabelraster"/>
-        <w:tblW w:w="0" w:type="auto"/>
-        <w:tblLook w:val="04A0" w:firstRow="1" w:lastRow="0" w:firstColumn="1" w:lastColumn="0" w:noHBand="0" w:noVBand="1"/>
-      </w:tblPr>
-      <w:tblGrid>
-        <w:gridCol w:w="1430"/>
-        <w:gridCol w:w="4597"/>
-        <w:gridCol w:w="3006"/>
-      </w:tblGrid>
-      <w:tr>
-        <w:tc>
-          <w:tcPr>
-            <w:tcW w:w="1430" w:type="dxa"/>
-            <w:shd w:val="clear" w:color="auto" w:fill="C00000"/>
-          </w:tcPr>
-          <w:p>
-            <w:pPr>
-              <w:rPr>
-                <w:b/>
-                <w:bCs/>
-              </w:rPr>
-            </w:pPr>
-            <w:r>
-              <w:rPr>
-                <w:b/>
-                <w:bCs/>
-              </w:rPr>
-              <w:t>Test-case</w:t>
-            </w:r>
-          </w:p>
-        </w:tc>
-        <w:tc>
-          <w:tcPr>
-            <w:tcW w:w="4597" w:type="dxa"/>
-            <w:shd w:val="clear" w:color="auto" w:fill="C00000"/>
-          </w:tcPr>
-          <w:p>
-            <w:pPr>
-              <w:rPr>
-                <w:b/>
-                <w:bCs/>
-                <w:lang w:val="en-US"/>
-              </w:rPr>
-            </w:pPr>
-            <w:proofErr w:type="spellStart"/>
-            <w:r>
-              <w:rPr>
-                <w:b/>
-                <w:bCs/>
-                <w:lang w:val="en-US"/>
-              </w:rPr>
-              <w:t>Pushmelding</w:t>
-            </w:r>
-            <w:proofErr w:type="spellEnd"/>
-            <w:r>
-              <w:rPr>
-                <w:b/>
-                <w:bCs/>
-                <w:lang w:val="en-US"/>
-              </w:rPr>
-              <w:t xml:space="preserve"> </w:t>
-            </w:r>
-            <w:proofErr w:type="spellStart"/>
-            <w:r>
-              <w:rPr>
-                <w:b/>
-                <w:bCs/>
-                <w:lang w:val="en-US"/>
-              </w:rPr>
-              <w:t>bij</w:t>
-            </w:r>
-            <w:proofErr w:type="spellEnd"/>
-            <w:r>
-              <w:rPr>
-                <w:b/>
-                <w:bCs/>
-                <w:lang w:val="en-US"/>
-              </w:rPr>
-              <w:t xml:space="preserve"> </w:t>
-            </w:r>
-            <w:proofErr w:type="spellStart"/>
-            <w:r>
-              <w:rPr>
-                <w:b/>
-                <w:bCs/>
-                <w:lang w:val="en-US"/>
-              </w:rPr>
-              <w:t>b</w:t>
-            </w:r>
-            <w:r>
-              <w:rPr>
-                <w:b/>
-                <w:bCs/>
-                <w:lang w:val="en-US"/>
-              </w:rPr>
-              <w:t>estelling</w:t>
-            </w:r>
-            <w:proofErr w:type="spellEnd"/>
-          </w:p>
-          <w:p>
-            <w:pPr>
-              <w:rPr>
-                <w:b/>
-                <w:bCs/>
-              </w:rPr>
-            </w:pPr>
-            <w:r>
-              <w:rPr>
-                <w:b/>
-                <w:bCs/>
-              </w:rPr>
-              <w:t>bad</w:t>
-            </w:r>
-            <w:r>
-              <w:rPr>
-                <w:b/>
-                <w:bCs/>
-              </w:rPr>
-              <w:t xml:space="preserve"> Weather</w:t>
-            </w:r>
-          </w:p>
-        </w:tc>
-        <w:tc>
-          <w:tcPr>
-            <w:tcW w:w="3006" w:type="dxa"/>
-            <w:shd w:val="clear" w:color="auto" w:fill="C00000"/>
-          </w:tcPr>
-          <w:p>
-            <w:pPr>
-              <w:rPr>
-                <w:b/>
-                <w:bCs/>
-              </w:rPr>
-            </w:pPr>
-            <w:r>
-              <w:rPr>
-                <w:b/>
-                <w:bCs/>
-              </w:rPr>
-              <w:t>TC 1</w:t>
-            </w:r>
-            <w:r>
-              <w:rPr>
-                <w:b/>
-                <w:bCs/>
-              </w:rPr>
-              <w:t>.3.8</w:t>
-            </w:r>
-          </w:p>
-        </w:tc>
-      </w:tr>
-      <w:tr>
-        <w:tc>
-          <w:tcPr>
-            <w:tcW w:w="1430" w:type="dxa"/>
-          </w:tcPr>
-          <w:p>
-            <w:pPr>
-              <w:jc w:val="right"/>
-            </w:pPr>
-            <w:r>
-              <w:t>Doel</w:t>
-            </w:r>
-          </w:p>
-        </w:tc>
-        <w:tc>
-          <w:tcPr>
-            <w:tcW w:w="7603" w:type="dxa"/>
-            <w:gridSpan w:val="2"/>
-          </w:tcPr>
-          <w:p>
-            <w:r>
-              <w:t xml:space="preserve">Er wordt </w:t>
-            </w:r>
-            <w:r>
-              <w:t>g</w:t>
-            </w:r>
-            <w:r>
-              <w:t>een notificatie gegeven wanneer een andere klant iets besteld heeft</w:t>
-            </w:r>
-          </w:p>
-        </w:tc>
-      </w:tr>
-      <w:tr>
-        <w:tc>
-          <w:tcPr>
-            <w:tcW w:w="1430" w:type="dxa"/>
-          </w:tcPr>
-          <w:p>
-            <w:pPr>
-              <w:jc w:val="right"/>
-            </w:pPr>
-            <w:r>
-              <w:t>Actor</w:t>
-            </w:r>
-          </w:p>
-        </w:tc>
-        <w:tc>
-          <w:tcPr>
-            <w:tcW w:w="7603" w:type="dxa"/>
-            <w:gridSpan w:val="2"/>
-          </w:tcPr>
-          <w:p>
-            <w:r>
-              <w:t>Operator1, operator2</w:t>
-            </w:r>
-          </w:p>
-        </w:tc>
-      </w:tr>
-      <w:tr>
-        <w:tc>
-          <w:tcPr>
-            <w:tcW w:w="1430" w:type="dxa"/>
-          </w:tcPr>
-          <w:p>
-            <w:pPr>
-              <w:jc w:val="right"/>
-            </w:pPr>
-            <w:r>
-              <w:t>Preconditie</w:t>
-            </w:r>
-          </w:p>
-        </w:tc>
-        <w:tc>
-          <w:tcPr>
-            <w:tcW w:w="7603" w:type="dxa"/>
-            <w:gridSpan w:val="2"/>
-          </w:tcPr>
-          <w:p>
-            <w:r>
-              <w:t xml:space="preserve">Beide operators hebben een device met internet verbinding nodig, waarop de applicatie </w:t>
-            </w:r>
-            <w:proofErr w:type="spellStart"/>
-            <w:r>
-              <w:t>draaid</w:t>
-            </w:r>
-            <w:proofErr w:type="spellEnd"/>
-          </w:p>
-        </w:tc>
-      </w:tr>
-      <w:tr>
-        <w:tc>
-          <w:tcPr>
-            <w:tcW w:w="1430" w:type="dxa"/>
-          </w:tcPr>
-          <w:p>
-            <w:pPr>
-              <w:jc w:val="right"/>
-            </w:pPr>
-            <w:r>
-              <w:t>Action</w:t>
-            </w:r>
-          </w:p>
-        </w:tc>
-        <w:tc>
-          <w:tcPr>
-            <w:tcW w:w="7603" w:type="dxa"/>
-            <w:gridSpan w:val="2"/>
-          </w:tcPr>
-          <w:p>
-            <w:r>
-              <w:t xml:space="preserve">Operator1 navigeert naar de index </w:t>
-            </w:r>
-            <w:proofErr w:type="spellStart"/>
-            <w:r>
-              <w:t>pagine</w:t>
-            </w:r>
-            <w:proofErr w:type="spellEnd"/>
-          </w:p>
-        </w:tc>
-      </w:tr>
-      <w:tr>
-        <w:tc>
-          <w:tcPr>
-            <w:tcW w:w="1430" w:type="dxa"/>
-          </w:tcPr>
-          <w:p>
-            <w:pPr>
-              <w:jc w:val="right"/>
-            </w:pPr>
-            <w:r>
-              <w:t>input</w:t>
-            </w:r>
-          </w:p>
-        </w:tc>
-        <w:tc>
-          <w:tcPr>
-            <w:tcW w:w="7603" w:type="dxa"/>
-            <w:gridSpan w:val="2"/>
-          </w:tcPr>
-          <w:p>
-            <w:r>
-              <w:t>Operator1 klikt een aantal producten aan</w:t>
-            </w:r>
-          </w:p>
-        </w:tc>
-      </w:tr>
-      <w:tr>
-        <w:tc>
-          <w:tcPr>
-            <w:tcW w:w="1430" w:type="dxa"/>
-            <w:vMerge w:val="restart"/>
-          </w:tcPr>
-          <w:p>
-            <w:pPr>
-              <w:jc w:val="right"/>
-            </w:pPr>
-            <w:r>
-              <w:t xml:space="preserve">        Action</w:t>
-            </w:r>
-          </w:p>
-        </w:tc>
-        <w:tc>
-          <w:tcPr>
-            <w:tcW w:w="7603" w:type="dxa"/>
-            <w:gridSpan w:val="2"/>
-          </w:tcPr>
-          <w:p>
-            <w:r>
-              <w:t>operator1 drukt bij elk product de knop in winkel wagen aan</w:t>
-            </w:r>
-          </w:p>
-        </w:tc>
-      </w:tr>
-      <w:tr>
-        <w:tc>
-          <w:tcPr>
-            <w:tcW w:w="1430" w:type="dxa"/>
-            <w:vMerge/>
-          </w:tcPr>
-          <w:p>
-            <w:pPr>
-              <w:jc w:val="right"/>
-            </w:pPr>
-          </w:p>
-        </w:tc>
-        <w:tc>
-          <w:tcPr>
-            <w:tcW w:w="7603" w:type="dxa"/>
-            <w:gridSpan w:val="2"/>
-          </w:tcPr>
-          <w:p>
-            <w:r>
-              <w:t>Operator1 klikt op de bestel knop</w:t>
-            </w:r>
-          </w:p>
-        </w:tc>
-      </w:tr>
-      <w:tr>
-        <w:tc>
-          <w:tcPr>
-            <w:tcW w:w="1430" w:type="dxa"/>
-          </w:tcPr>
-          <w:p>
-            <w:pPr>
-              <w:jc w:val="right"/>
-            </w:pPr>
-            <w:proofErr w:type="spellStart"/>
-            <w:r>
-              <w:t>postconditie</w:t>
-            </w:r>
-            <w:proofErr w:type="spellEnd"/>
-          </w:p>
-        </w:tc>
-        <w:tc>
-          <w:tcPr>
-            <w:tcW w:w="7603" w:type="dxa"/>
-            <w:gridSpan w:val="2"/>
-          </w:tcPr>
-          <w:p>
-            <w:r>
-              <w:t>Operator1 voltooid de transactie</w:t>
-            </w:r>
-          </w:p>
-        </w:tc>
-      </w:tr>
-      <w:tr>
-        <w:tc>
-          <w:tcPr>
-            <w:tcW w:w="1430" w:type="dxa"/>
-          </w:tcPr>
-          <w:p>
-            <w:pPr>
-              <w:jc w:val="right"/>
-            </w:pPr>
-            <w:r>
-              <w:t>Postconditie</w:t>
-            </w:r>
-          </w:p>
-        </w:tc>
-        <w:tc>
-          <w:tcPr>
-            <w:tcW w:w="7603" w:type="dxa"/>
-            <w:gridSpan w:val="2"/>
-          </w:tcPr>
-          <w:p>
-            <w:r>
-              <w:t>Operator2 krijgt geen melding dat operator 1 een bestelling heeft geplaatst</w:t>
-            </w:r>
-          </w:p>
-        </w:tc>
-      </w:tr>
-    </w:tbl>
-    <w:p/>
-    <w:p/>
-    <w:p/>
-    <w:p/>
-    <w:p/>
-    <w:p/>
-    <w:p/>
-    <w:p/>
     <w:p>
       <w:pPr>
         <w:pStyle w:val="Kop2"/>
@@ -5735,6 +5725,14 @@
       </w:tr>
     </w:tbl>
     <w:p/>
+    <w:p/>
+    <w:p/>
+    <w:p/>
+    <w:p/>
+    <w:p/>
+    <w:p/>
+    <w:p/>
+    <w:p/>
     <w:tbl>
       <w:tblPr>
         <w:tblStyle w:val="Tabelraster"/>
@@ -5764,6 +5762,7 @@
                 <w:b/>
                 <w:bCs/>
               </w:rPr>
+              <w:lastRenderedPageBreak/>
               <w:t>Test-case</w:t>
             </w:r>
           </w:p>
@@ -6121,25 +6120,12 @@
         </w:tc>
       </w:tr>
     </w:tbl>
-    <w:p/>
-    <w:p/>
-    <w:p/>
-    <w:p/>
-    <w:p/>
-    <w:p/>
-    <w:p/>
     <w:p>
       <w:pPr>
         <w:pStyle w:val="Kop2"/>
       </w:pPr>
       <w:r>
-        <w:t>T1.</w:t>
-      </w:r>
-      <w:r>
-        <w:t>5</w:t>
-      </w:r>
-      <w:r>
-        <w:t xml:space="preserve"> </w:t>
+        <w:t xml:space="preserve">T1.5 </w:t>
       </w:r>
       <w:r>
         <w:t>Stock</w:t>
@@ -6270,14 +6256,7 @@
                 <w:b/>
                 <w:bCs/>
               </w:rPr>
-              <w:t>5</w:t>
-            </w:r>
-            <w:r>
-              <w:rPr>
-                <w:b/>
-                <w:bCs/>
-              </w:rPr>
-              <w:t>.1</w:t>
+              <w:t>5.1</w:t>
             </w:r>
           </w:p>
         </w:tc>
@@ -6390,13 +6369,7 @@
           </w:tcPr>
           <w:p>
             <w:r>
-              <w:t xml:space="preserve">De operator navigeert naar de </w:t>
-            </w:r>
-            <w:r>
-              <w:t>index</w:t>
-            </w:r>
-            <w:r>
-              <w:t xml:space="preserve"> pagina</w:t>
+              <w:t>De operator navigeert naar de index pagina</w:t>
             </w:r>
           </w:p>
         </w:tc>
@@ -6446,10 +6419,7 @@
           </w:tcPr>
           <w:p>
             <w:r>
-              <w:t xml:space="preserve">De operator vult een </w:t>
-            </w:r>
-            <w:r>
-              <w:t>maat in</w:t>
+              <w:t>De operator vult een maat in</w:t>
             </w:r>
           </w:p>
         </w:tc>
@@ -6504,658 +6474,7 @@
           </w:tcPr>
           <w:p>
             <w:r>
-              <w:t xml:space="preserve">De operator ziet een lijst met </w:t>
-            </w:r>
-            <w:r>
-              <w:t>de trailers die aan de filters voldoen</w:t>
-            </w:r>
-          </w:p>
-        </w:tc>
-      </w:tr>
-    </w:tbl>
-    <w:p>
-      <w:pPr>
-        <w:tabs>
-          <w:tab w:val="left" w:pos="3810"/>
-        </w:tabs>
-      </w:pPr>
-      <w:r>
-        <w:tab/>
-      </w:r>
-    </w:p>
-    <w:p>
-      <w:pPr>
-        <w:tabs>
-          <w:tab w:val="left" w:pos="3810"/>
-        </w:tabs>
-      </w:pPr>
-    </w:p>
-    <w:tbl>
-      <w:tblPr>
-        <w:tblStyle w:val="Tabelraster"/>
-        <w:tblW w:w="0" w:type="auto"/>
-        <w:tblLook w:val="04A0" w:firstRow="1" w:lastRow="0" w:firstColumn="1" w:lastColumn="0" w:noHBand="0" w:noVBand="1"/>
-      </w:tblPr>
-      <w:tblGrid>
-        <w:gridCol w:w="1426"/>
-        <w:gridCol w:w="4597"/>
-        <w:gridCol w:w="3006"/>
-      </w:tblGrid>
-      <w:tr>
-        <w:tc>
-          <w:tcPr>
-            <w:tcW w:w="1426" w:type="dxa"/>
-            <w:shd w:val="clear" w:color="auto" w:fill="C00000"/>
-          </w:tcPr>
-          <w:p>
-            <w:pPr>
-              <w:rPr>
-                <w:b/>
-                <w:bCs/>
-              </w:rPr>
-            </w:pPr>
-            <w:r>
-              <w:rPr>
-                <w:b/>
-                <w:bCs/>
-              </w:rPr>
-              <w:lastRenderedPageBreak/>
-              <w:t>Test-case</w:t>
-            </w:r>
-          </w:p>
-        </w:tc>
-        <w:tc>
-          <w:tcPr>
-            <w:tcW w:w="4597" w:type="dxa"/>
-            <w:shd w:val="clear" w:color="auto" w:fill="C00000"/>
-          </w:tcPr>
-          <w:p>
-            <w:pPr>
-              <w:rPr>
-                <w:b/>
-                <w:bCs/>
-                <w:lang w:val="en-US"/>
-              </w:rPr>
-            </w:pPr>
-            <w:r>
-              <w:rPr>
-                <w:b/>
-                <w:bCs/>
-                <w:lang w:val="en-US"/>
-              </w:rPr>
-              <w:t xml:space="preserve">Trailers </w:t>
-            </w:r>
-            <w:proofErr w:type="spellStart"/>
-            <w:r>
-              <w:rPr>
-                <w:b/>
-                <w:bCs/>
-                <w:lang w:val="en-US"/>
-              </w:rPr>
-              <w:t>filteren</w:t>
-            </w:r>
-            <w:proofErr w:type="spellEnd"/>
-            <w:r>
-              <w:rPr>
-                <w:b/>
-                <w:bCs/>
-                <w:lang w:val="en-US"/>
-              </w:rPr>
-              <w:t xml:space="preserve"> op </w:t>
-            </w:r>
-            <w:proofErr w:type="spellStart"/>
-            <w:r>
-              <w:rPr>
-                <w:b/>
-                <w:bCs/>
-                <w:lang w:val="en-US"/>
-              </w:rPr>
-              <w:t>grootte</w:t>
-            </w:r>
-            <w:proofErr w:type="spellEnd"/>
-          </w:p>
-          <w:p>
-            <w:pPr>
-              <w:rPr>
-                <w:b/>
-                <w:bCs/>
-                <w:lang w:val="en-US"/>
-              </w:rPr>
-            </w:pPr>
-            <w:r>
-              <w:rPr>
-                <w:b/>
-                <w:bCs/>
-                <w:lang w:val="en-US"/>
-              </w:rPr>
-              <w:t>bad</w:t>
-            </w:r>
-            <w:r>
-              <w:rPr>
-                <w:b/>
-                <w:bCs/>
-                <w:lang w:val="en-US"/>
-              </w:rPr>
-              <w:t xml:space="preserve"> Weather</w:t>
-            </w:r>
-          </w:p>
-        </w:tc>
-        <w:tc>
-          <w:tcPr>
-            <w:tcW w:w="3006" w:type="dxa"/>
-            <w:shd w:val="clear" w:color="auto" w:fill="C00000"/>
-          </w:tcPr>
-          <w:p>
-            <w:pPr>
-              <w:rPr>
-                <w:b/>
-                <w:bCs/>
-              </w:rPr>
-            </w:pPr>
-            <w:r>
-              <w:rPr>
-                <w:b/>
-                <w:bCs/>
-              </w:rPr>
-              <w:t>TC 1.</w:t>
-            </w:r>
-            <w:r>
-              <w:rPr>
-                <w:b/>
-                <w:bCs/>
-              </w:rPr>
-              <w:t>5</w:t>
-            </w:r>
-            <w:r>
-              <w:rPr>
-                <w:b/>
-                <w:bCs/>
-              </w:rPr>
-              <w:t>.2</w:t>
-            </w:r>
-          </w:p>
-        </w:tc>
-      </w:tr>
-      <w:tr>
-        <w:tc>
-          <w:tcPr>
-            <w:tcW w:w="1426" w:type="dxa"/>
-          </w:tcPr>
-          <w:p>
-            <w:pPr>
-              <w:jc w:val="right"/>
-            </w:pPr>
-            <w:r>
-              <w:t>Doel</w:t>
-            </w:r>
-          </w:p>
-        </w:tc>
-        <w:tc>
-          <w:tcPr>
-            <w:tcW w:w="7603" w:type="dxa"/>
-            <w:gridSpan w:val="2"/>
-          </w:tcPr>
-          <w:p>
-            <w:r>
-              <w:t xml:space="preserve">Er kan </w:t>
-            </w:r>
-            <w:r>
-              <w:t xml:space="preserve">niet </w:t>
-            </w:r>
-            <w:proofErr w:type="spellStart"/>
-            <w:r>
-              <w:t>gefiltert</w:t>
-            </w:r>
-            <w:proofErr w:type="spellEnd"/>
-            <w:r>
-              <w:t xml:space="preserve"> worden op trailers</w:t>
-            </w:r>
-          </w:p>
-        </w:tc>
-      </w:tr>
-      <w:tr>
-        <w:tc>
-          <w:tcPr>
-            <w:tcW w:w="1426" w:type="dxa"/>
-          </w:tcPr>
-          <w:p>
-            <w:pPr>
-              <w:jc w:val="right"/>
-            </w:pPr>
-            <w:r>
-              <w:t>Actor</w:t>
-            </w:r>
-          </w:p>
-        </w:tc>
-        <w:tc>
-          <w:tcPr>
-            <w:tcW w:w="7603" w:type="dxa"/>
-            <w:gridSpan w:val="2"/>
-          </w:tcPr>
-          <w:p>
-            <w:r>
-              <w:t>Operator</w:t>
-            </w:r>
-          </w:p>
-        </w:tc>
-      </w:tr>
-      <w:tr>
-        <w:tc>
-          <w:tcPr>
-            <w:tcW w:w="1426" w:type="dxa"/>
-          </w:tcPr>
-          <w:p>
-            <w:pPr>
-              <w:jc w:val="right"/>
-            </w:pPr>
-            <w:r>
-              <w:t>Preconditie</w:t>
-            </w:r>
-          </w:p>
-        </w:tc>
-        <w:tc>
-          <w:tcPr>
-            <w:tcW w:w="7603" w:type="dxa"/>
-            <w:gridSpan w:val="2"/>
-          </w:tcPr>
-          <w:p>
-            <w:r>
-              <w:t>De applicatie moet gestart zijn</w:t>
-            </w:r>
-          </w:p>
-        </w:tc>
-      </w:tr>
-      <w:tr>
-        <w:tc>
-          <w:tcPr>
-            <w:tcW w:w="1426" w:type="dxa"/>
-            <w:vMerge w:val="restart"/>
-          </w:tcPr>
-          <w:p>
-            <w:pPr>
-              <w:jc w:val="right"/>
-            </w:pPr>
-            <w:r>
-              <w:t>Action</w:t>
-            </w:r>
-          </w:p>
-        </w:tc>
-        <w:tc>
-          <w:tcPr>
-            <w:tcW w:w="7603" w:type="dxa"/>
-            <w:gridSpan w:val="2"/>
-          </w:tcPr>
-          <w:p>
-            <w:r>
-              <w:t>De operator navigeert naar de index pagina</w:t>
-            </w:r>
-          </w:p>
-        </w:tc>
-      </w:tr>
-      <w:tr>
-        <w:tc>
-          <w:tcPr>
-            <w:tcW w:w="1426" w:type="dxa"/>
-            <w:vMerge/>
-          </w:tcPr>
-          <w:p>
-            <w:pPr>
-              <w:jc w:val="right"/>
-            </w:pPr>
-          </w:p>
-        </w:tc>
-        <w:tc>
-          <w:tcPr>
-            <w:tcW w:w="7603" w:type="dxa"/>
-            <w:gridSpan w:val="2"/>
-          </w:tcPr>
-          <w:p>
-            <w:r>
-              <w:t>De operator klikt op de filter knop</w:t>
-            </w:r>
-          </w:p>
-        </w:tc>
-      </w:tr>
-      <w:tr>
-        <w:tc>
-          <w:tcPr>
-            <w:tcW w:w="1426" w:type="dxa"/>
-          </w:tcPr>
-          <w:p>
-            <w:pPr>
-              <w:jc w:val="right"/>
-            </w:pPr>
-            <w:r>
-              <w:t>Input</w:t>
-            </w:r>
-          </w:p>
-        </w:tc>
-        <w:tc>
-          <w:tcPr>
-            <w:tcW w:w="7603" w:type="dxa"/>
-            <w:gridSpan w:val="2"/>
-          </w:tcPr>
-          <w:p>
-            <w:r>
-              <w:t>De operator vult een maat in</w:t>
-            </w:r>
-            <w:r>
-              <w:t>, maar vergeet de hoogte, breedte of lengte</w:t>
-            </w:r>
-          </w:p>
-        </w:tc>
-      </w:tr>
-      <w:tr>
-        <w:tc>
-          <w:tcPr>
-            <w:tcW w:w="1426" w:type="dxa"/>
-          </w:tcPr>
-          <w:p>
-            <w:pPr>
-              <w:jc w:val="right"/>
-            </w:pPr>
-            <w:r>
-              <w:t>Action</w:t>
-            </w:r>
-          </w:p>
-        </w:tc>
-        <w:tc>
-          <w:tcPr>
-            <w:tcW w:w="7603" w:type="dxa"/>
-            <w:gridSpan w:val="2"/>
-          </w:tcPr>
-          <w:p>
-            <w:r>
-              <w:t>De operator klikt op zoek, of de operator drukt de enter toets in</w:t>
-            </w:r>
-          </w:p>
-        </w:tc>
-      </w:tr>
-      <w:tr>
-        <w:tc>
-          <w:tcPr>
-            <w:tcW w:w="1426" w:type="dxa"/>
-          </w:tcPr>
-          <w:p>
-            <w:pPr>
-              <w:jc w:val="right"/>
-            </w:pPr>
-            <w:r>
-              <w:t>Postconditie</w:t>
-            </w:r>
-          </w:p>
-        </w:tc>
-        <w:tc>
-          <w:tcPr>
-            <w:tcW w:w="7603" w:type="dxa"/>
-            <w:gridSpan w:val="2"/>
-          </w:tcPr>
-          <w:p>
-            <w:r>
-              <w:t>De applicatie geeft een melding dat de maten niet ingevuld zijn</w:t>
-            </w:r>
-          </w:p>
-        </w:tc>
-      </w:tr>
-    </w:tbl>
-    <w:p/>
-    <w:tbl>
-      <w:tblPr>
-        <w:tblStyle w:val="Tabelraster"/>
-        <w:tblW w:w="0" w:type="auto"/>
-        <w:tblLook w:val="04A0" w:firstRow="1" w:lastRow="0" w:firstColumn="1" w:lastColumn="0" w:noHBand="0" w:noVBand="1"/>
-      </w:tblPr>
-      <w:tblGrid>
-        <w:gridCol w:w="1426"/>
-        <w:gridCol w:w="4597"/>
-        <w:gridCol w:w="3006"/>
-      </w:tblGrid>
-      <w:tr>
-        <w:tc>
-          <w:tcPr>
-            <w:tcW w:w="1426" w:type="dxa"/>
-            <w:shd w:val="clear" w:color="auto" w:fill="A8D08D" w:themeFill="accent6" w:themeFillTint="99"/>
-          </w:tcPr>
-          <w:p>
-            <w:pPr>
-              <w:rPr>
-                <w:b/>
-                <w:bCs/>
-              </w:rPr>
-            </w:pPr>
-            <w:r>
-              <w:rPr>
-                <w:b/>
-                <w:bCs/>
-              </w:rPr>
-              <w:t>Test-case</w:t>
-            </w:r>
-          </w:p>
-        </w:tc>
-        <w:tc>
-          <w:tcPr>
-            <w:tcW w:w="4597" w:type="dxa"/>
-            <w:shd w:val="clear" w:color="auto" w:fill="A8D08D" w:themeFill="accent6" w:themeFillTint="99"/>
-          </w:tcPr>
-          <w:p>
-            <w:pPr>
-              <w:rPr>
-                <w:b/>
-                <w:bCs/>
-                <w:lang w:val="en-US"/>
-              </w:rPr>
-            </w:pPr>
-            <w:proofErr w:type="spellStart"/>
-            <w:r>
-              <w:rPr>
-                <w:b/>
-                <w:bCs/>
-                <w:lang w:val="en-US"/>
-              </w:rPr>
-              <w:t>Overzicht</w:t>
-            </w:r>
-            <w:proofErr w:type="spellEnd"/>
-            <w:r>
-              <w:rPr>
-                <w:b/>
-                <w:bCs/>
-                <w:lang w:val="en-US"/>
-              </w:rPr>
-              <w:t xml:space="preserve"> trailers</w:t>
-            </w:r>
-          </w:p>
-          <w:p>
-            <w:pPr>
-              <w:rPr>
-                <w:b/>
-                <w:bCs/>
-                <w:lang w:val="en-US"/>
-              </w:rPr>
-            </w:pPr>
-            <w:r>
-              <w:rPr>
-                <w:b/>
-                <w:bCs/>
-                <w:lang w:val="en-US"/>
-              </w:rPr>
-              <w:t>Good weather</w:t>
-            </w:r>
-          </w:p>
-        </w:tc>
-        <w:tc>
-          <w:tcPr>
-            <w:tcW w:w="3006" w:type="dxa"/>
-            <w:shd w:val="clear" w:color="auto" w:fill="A8D08D" w:themeFill="accent6" w:themeFillTint="99"/>
-          </w:tcPr>
-          <w:p>
-            <w:pPr>
-              <w:rPr>
-                <w:b/>
-                <w:bCs/>
-              </w:rPr>
-            </w:pPr>
-            <w:r>
-              <w:rPr>
-                <w:b/>
-                <w:bCs/>
-              </w:rPr>
-              <w:t>TC 1.</w:t>
-            </w:r>
-            <w:r>
-              <w:rPr>
-                <w:b/>
-                <w:bCs/>
-              </w:rPr>
-              <w:t>5.</w:t>
-            </w:r>
-            <w:r>
-              <w:rPr>
-                <w:b/>
-                <w:bCs/>
-              </w:rPr>
-              <w:t>3</w:t>
-            </w:r>
-          </w:p>
-        </w:tc>
-      </w:tr>
-      <w:tr>
-        <w:tc>
-          <w:tcPr>
-            <w:tcW w:w="1426" w:type="dxa"/>
-          </w:tcPr>
-          <w:p>
-            <w:pPr>
-              <w:jc w:val="right"/>
-            </w:pPr>
-            <w:r>
-              <w:t>Doel</w:t>
-            </w:r>
-          </w:p>
-        </w:tc>
-        <w:tc>
-          <w:tcPr>
-            <w:tcW w:w="7603" w:type="dxa"/>
-            <w:gridSpan w:val="2"/>
-          </w:tcPr>
-          <w:p>
-            <w:r>
-              <w:t xml:space="preserve">Er kan </w:t>
-            </w:r>
-            <w:r>
-              <w:t>een overzicht van de trailers geboden worden</w:t>
-            </w:r>
-          </w:p>
-        </w:tc>
-      </w:tr>
-      <w:tr>
-        <w:tc>
-          <w:tcPr>
-            <w:tcW w:w="1426" w:type="dxa"/>
-          </w:tcPr>
-          <w:p>
-            <w:pPr>
-              <w:jc w:val="right"/>
-            </w:pPr>
-            <w:r>
-              <w:t>Actor</w:t>
-            </w:r>
-          </w:p>
-        </w:tc>
-        <w:tc>
-          <w:tcPr>
-            <w:tcW w:w="7603" w:type="dxa"/>
-            <w:gridSpan w:val="2"/>
-          </w:tcPr>
-          <w:p>
-            <w:r>
-              <w:t>Operator</w:t>
-            </w:r>
-          </w:p>
-        </w:tc>
-      </w:tr>
-      <w:tr>
-        <w:tc>
-          <w:tcPr>
-            <w:tcW w:w="1426" w:type="dxa"/>
-          </w:tcPr>
-          <w:p>
-            <w:pPr>
-              <w:jc w:val="right"/>
-            </w:pPr>
-            <w:r>
-              <w:t>Preconditie</w:t>
-            </w:r>
-          </w:p>
-        </w:tc>
-        <w:tc>
-          <w:tcPr>
-            <w:tcW w:w="7603" w:type="dxa"/>
-            <w:gridSpan w:val="2"/>
-          </w:tcPr>
-          <w:p>
-            <w:r>
-              <w:t>De applicatie moet gestart zijn</w:t>
-            </w:r>
-          </w:p>
-        </w:tc>
-      </w:tr>
-      <w:tr>
-        <w:tc>
-          <w:tcPr>
-            <w:tcW w:w="1426" w:type="dxa"/>
-          </w:tcPr>
-          <w:p>
-            <w:pPr>
-              <w:jc w:val="right"/>
-            </w:pPr>
-            <w:r>
-              <w:t>Action</w:t>
-            </w:r>
-          </w:p>
-        </w:tc>
-        <w:tc>
-          <w:tcPr>
-            <w:tcW w:w="7603" w:type="dxa"/>
-            <w:gridSpan w:val="2"/>
-          </w:tcPr>
-          <w:p>
-            <w:r>
-              <w:t>De operator navigeert naar de index pagina</w:t>
-            </w:r>
-          </w:p>
-        </w:tc>
-      </w:tr>
-      <w:tr>
-        <w:trPr>
-          <w:trHeight w:val="60"/>
-        </w:trPr>
-        <w:tc>
-          <w:tcPr>
-            <w:tcW w:w="1426" w:type="dxa"/>
-          </w:tcPr>
-          <w:p>
-            <w:pPr>
-              <w:jc w:val="right"/>
-            </w:pPr>
-            <w:r>
-              <w:t>Postconditie</w:t>
-            </w:r>
-          </w:p>
-        </w:tc>
-        <w:tc>
-          <w:tcPr>
-            <w:tcW w:w="7603" w:type="dxa"/>
-            <w:gridSpan w:val="2"/>
-          </w:tcPr>
-          <w:p>
-            <w:r>
-              <w:t xml:space="preserve">De operator ziet een lijst met </w:t>
-            </w:r>
-            <w:r>
-              <w:t>alle</w:t>
-            </w:r>
-            <w:r>
-              <w:t xml:space="preserve"> trailers</w:t>
+              <w:t>De operator ziet een lijst met de trailers die aan de filters voldoen</w:t>
             </w:r>
           </w:p>
         </w:tc>
@@ -7217,6 +6536,14 @@
                 <w:lang w:val="en-US"/>
               </w:rPr>
             </w:pPr>
+            <w:r>
+              <w:rPr>
+                <w:b/>
+                <w:bCs/>
+                <w:lang w:val="en-US"/>
+              </w:rPr>
+              <w:t xml:space="preserve">Trailers </w:t>
+            </w:r>
             <w:proofErr w:type="spellStart"/>
             <w:r>
               <w:rPr>
@@ -7224,7 +6551,7 @@
                 <w:bCs/>
                 <w:lang w:val="en-US"/>
               </w:rPr>
-              <w:t>Overzicht</w:t>
+              <w:t>filteren</w:t>
             </w:r>
             <w:proofErr w:type="spellEnd"/>
             <w:r>
@@ -7233,16 +6560,18 @@
                 <w:bCs/>
                 <w:lang w:val="en-US"/>
               </w:rPr>
-              <w:t xml:space="preserve"> trailers</w:t>
-            </w:r>
-            <w:r>
-              <w:rPr>
-                <w:b/>
-                <w:bCs/>
-                <w:lang w:val="en-US"/>
-              </w:rPr>
-              <w:t xml:space="preserve"> </w:t>
-            </w:r>
+              <w:t xml:space="preserve"> op </w:t>
+            </w:r>
+            <w:proofErr w:type="spellStart"/>
+            <w:r>
+              <w:rPr>
+                <w:b/>
+                <w:bCs/>
+                <w:lang w:val="en-US"/>
+              </w:rPr>
+              <w:t>grootte</w:t>
+            </w:r>
+            <w:proofErr w:type="spellEnd"/>
           </w:p>
           <w:p>
             <w:pPr>
@@ -7294,14 +6623,7 @@
                 <w:b/>
                 <w:bCs/>
               </w:rPr>
-              <w:t>5.</w:t>
-            </w:r>
-            <w:r>
-              <w:rPr>
-                <w:b/>
-                <w:bCs/>
-              </w:rPr>
-              <w:t>4</w:t>
+              <w:t>5.2</w:t>
             </w:r>
           </w:p>
         </w:tc>
@@ -7327,7 +6649,15 @@
           </w:tcPr>
           <w:p>
             <w:r>
-              <w:t>Er kan een overzicht van de trailers geboden worden</w:t>
+              <w:t xml:space="preserve">Er kan niet </w:t>
+            </w:r>
+            <w:proofErr w:type="spellStart"/>
+            <w:r>
+              <w:t>gefiltert</w:t>
+            </w:r>
+            <w:proofErr w:type="spellEnd"/>
+            <w:r>
+              <w:t xml:space="preserve"> worden op trailers</w:t>
             </w:r>
           </w:p>
         </w:tc>
@@ -7388,6 +6718,7 @@
         <w:tc>
           <w:tcPr>
             <w:tcW w:w="1426" w:type="dxa"/>
+            <w:vMerge w:val="restart"/>
           </w:tcPr>
           <w:p>
             <w:pPr>
@@ -7414,6 +6745,82 @@
         <w:tc>
           <w:tcPr>
             <w:tcW w:w="1426" w:type="dxa"/>
+            <w:vMerge/>
+          </w:tcPr>
+          <w:p>
+            <w:pPr>
+              <w:jc w:val="right"/>
+            </w:pPr>
+          </w:p>
+        </w:tc>
+        <w:tc>
+          <w:tcPr>
+            <w:tcW w:w="7603" w:type="dxa"/>
+            <w:gridSpan w:val="2"/>
+          </w:tcPr>
+          <w:p>
+            <w:r>
+              <w:t>De operator klikt op de filter knop</w:t>
+            </w:r>
+          </w:p>
+        </w:tc>
+      </w:tr>
+      <w:tr>
+        <w:tc>
+          <w:tcPr>
+            <w:tcW w:w="1426" w:type="dxa"/>
+          </w:tcPr>
+          <w:p>
+            <w:pPr>
+              <w:jc w:val="right"/>
+            </w:pPr>
+            <w:r>
+              <w:t>Input</w:t>
+            </w:r>
+          </w:p>
+        </w:tc>
+        <w:tc>
+          <w:tcPr>
+            <w:tcW w:w="7603" w:type="dxa"/>
+            <w:gridSpan w:val="2"/>
+          </w:tcPr>
+          <w:p>
+            <w:r>
+              <w:t>De operator vult een maat in, maar vergeet de hoogte, breedte of lengte</w:t>
+            </w:r>
+          </w:p>
+        </w:tc>
+      </w:tr>
+      <w:tr>
+        <w:tc>
+          <w:tcPr>
+            <w:tcW w:w="1426" w:type="dxa"/>
+          </w:tcPr>
+          <w:p>
+            <w:pPr>
+              <w:jc w:val="right"/>
+            </w:pPr>
+            <w:r>
+              <w:t>Action</w:t>
+            </w:r>
+          </w:p>
+        </w:tc>
+        <w:tc>
+          <w:tcPr>
+            <w:tcW w:w="7603" w:type="dxa"/>
+            <w:gridSpan w:val="2"/>
+          </w:tcPr>
+          <w:p>
+            <w:r>
+              <w:t>De operator klikt op zoek, of de operator drukt de enter toets in</w:t>
+            </w:r>
+          </w:p>
+        </w:tc>
+      </w:tr>
+      <w:tr>
+        <w:tc>
+          <w:tcPr>
+            <w:tcW w:w="1426" w:type="dxa"/>
           </w:tcPr>
           <w:p>
             <w:pPr>
@@ -7431,28 +6838,12 @@
           </w:tcPr>
           <w:p>
             <w:r>
-              <w:t xml:space="preserve">De operator ziet </w:t>
-            </w:r>
-            <w:r>
-              <w:t>g</w:t>
-            </w:r>
-            <w:r>
-              <w:t>een lijst met alle trailers</w:t>
+              <w:t>De applicatie geeft een melding dat de maten niet ingevuld zijn</w:t>
             </w:r>
           </w:p>
         </w:tc>
       </w:tr>
     </w:tbl>
-    <w:p/>
-    <w:p/>
-    <w:p/>
-    <w:p/>
-    <w:p/>
-    <w:p/>
-    <w:p/>
-    <w:p/>
-    <w:p/>
-    <w:p/>
     <w:p/>
     <w:tbl>
       <w:tblPr>
@@ -7517,26 +6908,8 @@
                 <w:bCs/>
                 <w:lang w:val="en-US"/>
               </w:rPr>
-              <w:t xml:space="preserve"> trailer</w:t>
-            </w:r>
-            <w:r>
-              <w:rPr>
-                <w:b/>
-                <w:bCs/>
-                <w:lang w:val="en-US"/>
-              </w:rPr>
-              <w:t xml:space="preserve"> </w:t>
-            </w:r>
-            <w:proofErr w:type="spellStart"/>
-            <w:r>
-              <w:rPr>
-                <w:b/>
-                <w:bCs/>
-                <w:lang w:val="en-US"/>
-              </w:rPr>
-              <w:t>informatie</w:t>
-            </w:r>
-            <w:proofErr w:type="spellEnd"/>
+              <w:t xml:space="preserve"> trailers</w:t>
+            </w:r>
           </w:p>
           <w:p>
             <w:pPr>
@@ -7580,14 +6953,7 @@
                 <w:b/>
                 <w:bCs/>
               </w:rPr>
-              <w:t>5.</w:t>
-            </w:r>
-            <w:r>
-              <w:rPr>
-                <w:b/>
-                <w:bCs/>
-              </w:rPr>
-              <w:t>5</w:t>
+              <w:t>5.3</w:t>
             </w:r>
           </w:p>
         </w:tc>
@@ -7613,18 +6979,7 @@
           </w:tcPr>
           <w:p>
             <w:r>
-              <w:t>Er kan een overzicht van de trailer</w:t>
-            </w:r>
-            <w:r>
-              <w:t xml:space="preserve"> informatie </w:t>
-            </w:r>
-            <w:proofErr w:type="spellStart"/>
-            <w:r>
-              <w:t>getoont</w:t>
-            </w:r>
-            <w:proofErr w:type="spellEnd"/>
-            <w:r>
-              <w:t xml:space="preserve"> worden</w:t>
+              <w:t>Er kan een overzicht van de trailers geboden worden</w:t>
             </w:r>
           </w:p>
         </w:tc>
@@ -7685,7 +7040,6 @@
         <w:tc>
           <w:tcPr>
             <w:tcW w:w="1426" w:type="dxa"/>
-            <w:vMerge w:val="restart"/>
           </w:tcPr>
           <w:p>
             <w:pPr>
@@ -7704,30 +7058,6 @@
           <w:p>
             <w:r>
               <w:t>De operator navigeert naar de index pagina</w:t>
-            </w:r>
-          </w:p>
-        </w:tc>
-      </w:tr>
-      <w:tr>
-        <w:tc>
-          <w:tcPr>
-            <w:tcW w:w="1426" w:type="dxa"/>
-            <w:vMerge/>
-          </w:tcPr>
-          <w:p>
-            <w:pPr>
-              <w:jc w:val="right"/>
-            </w:pPr>
-          </w:p>
-        </w:tc>
-        <w:tc>
-          <w:tcPr>
-            <w:tcW w:w="7603" w:type="dxa"/>
-            <w:gridSpan w:val="2"/>
-          </w:tcPr>
-          <w:p>
-            <w:r>
-              <w:t>De operator klikt een product aan</w:t>
             </w:r>
           </w:p>
         </w:tc>
@@ -7756,10 +7086,7 @@
           </w:tcPr>
           <w:p>
             <w:r>
-              <w:t xml:space="preserve">De operator ziet een lijst met </w:t>
-            </w:r>
-            <w:r>
-              <w:t>de informatie van de trailer</w:t>
+              <w:t>De operator ziet een lijst met alle trailers</w:t>
             </w:r>
           </w:p>
         </w:tc>
@@ -7837,18 +7164,16 @@
                 <w:bCs/>
                 <w:lang w:val="en-US"/>
               </w:rPr>
-              <w:t xml:space="preserve"> trailer </w:t>
-            </w:r>
-            <w:proofErr w:type="spellStart"/>
-            <w:r>
-              <w:rPr>
-                <w:b/>
-                <w:bCs/>
-                <w:lang w:val="en-US"/>
-              </w:rPr>
-              <w:t>informatie</w:t>
-            </w:r>
-            <w:proofErr w:type="spellEnd"/>
+              <w:t xml:space="preserve"> trailers</w:t>
+            </w:r>
+            <w:r>
+              <w:rPr>
+                <w:b/>
+                <w:bCs/>
+                <w:lang w:val="en-US"/>
+              </w:rPr>
+              <w:t xml:space="preserve"> </w:t>
+            </w:r>
           </w:p>
           <w:p>
             <w:pPr>
@@ -7900,14 +7225,568 @@
                 <w:b/>
                 <w:bCs/>
               </w:rPr>
-              <w:t>5.</w:t>
-            </w:r>
-            <w:r>
-              <w:rPr>
-                <w:b/>
-                <w:bCs/>
-              </w:rPr>
-              <w:t>6</w:t>
+              <w:t>5.4</w:t>
+            </w:r>
+          </w:p>
+        </w:tc>
+      </w:tr>
+      <w:tr>
+        <w:tc>
+          <w:tcPr>
+            <w:tcW w:w="1426" w:type="dxa"/>
+          </w:tcPr>
+          <w:p>
+            <w:pPr>
+              <w:jc w:val="right"/>
+            </w:pPr>
+            <w:r>
+              <w:t>Doel</w:t>
+            </w:r>
+          </w:p>
+        </w:tc>
+        <w:tc>
+          <w:tcPr>
+            <w:tcW w:w="7603" w:type="dxa"/>
+            <w:gridSpan w:val="2"/>
+          </w:tcPr>
+          <w:p>
+            <w:r>
+              <w:t>Er kan een overzicht van de trailers geboden worden</w:t>
+            </w:r>
+          </w:p>
+        </w:tc>
+      </w:tr>
+      <w:tr>
+        <w:tc>
+          <w:tcPr>
+            <w:tcW w:w="1426" w:type="dxa"/>
+          </w:tcPr>
+          <w:p>
+            <w:pPr>
+              <w:jc w:val="right"/>
+            </w:pPr>
+            <w:r>
+              <w:t>Actor</w:t>
+            </w:r>
+          </w:p>
+        </w:tc>
+        <w:tc>
+          <w:tcPr>
+            <w:tcW w:w="7603" w:type="dxa"/>
+            <w:gridSpan w:val="2"/>
+          </w:tcPr>
+          <w:p>
+            <w:r>
+              <w:t>Operator</w:t>
+            </w:r>
+          </w:p>
+        </w:tc>
+      </w:tr>
+      <w:tr>
+        <w:tc>
+          <w:tcPr>
+            <w:tcW w:w="1426" w:type="dxa"/>
+          </w:tcPr>
+          <w:p>
+            <w:pPr>
+              <w:jc w:val="right"/>
+            </w:pPr>
+            <w:r>
+              <w:t>Preconditie</w:t>
+            </w:r>
+          </w:p>
+        </w:tc>
+        <w:tc>
+          <w:tcPr>
+            <w:tcW w:w="7603" w:type="dxa"/>
+            <w:gridSpan w:val="2"/>
+          </w:tcPr>
+          <w:p>
+            <w:r>
+              <w:t>De applicatie moet gestart zijn</w:t>
+            </w:r>
+          </w:p>
+        </w:tc>
+      </w:tr>
+      <w:tr>
+        <w:tc>
+          <w:tcPr>
+            <w:tcW w:w="1426" w:type="dxa"/>
+          </w:tcPr>
+          <w:p>
+            <w:pPr>
+              <w:jc w:val="right"/>
+            </w:pPr>
+            <w:r>
+              <w:t>Action</w:t>
+            </w:r>
+          </w:p>
+        </w:tc>
+        <w:tc>
+          <w:tcPr>
+            <w:tcW w:w="7603" w:type="dxa"/>
+            <w:gridSpan w:val="2"/>
+          </w:tcPr>
+          <w:p>
+            <w:r>
+              <w:t>De operator navigeert naar de index pagina</w:t>
+            </w:r>
+          </w:p>
+        </w:tc>
+      </w:tr>
+      <w:tr>
+        <w:tc>
+          <w:tcPr>
+            <w:tcW w:w="1426" w:type="dxa"/>
+          </w:tcPr>
+          <w:p>
+            <w:pPr>
+              <w:jc w:val="right"/>
+            </w:pPr>
+            <w:r>
+              <w:t>Postconditie</w:t>
+            </w:r>
+          </w:p>
+        </w:tc>
+        <w:tc>
+          <w:tcPr>
+            <w:tcW w:w="7603" w:type="dxa"/>
+            <w:gridSpan w:val="2"/>
+          </w:tcPr>
+          <w:p>
+            <w:r>
+              <w:t>De operator ziet geen lijst met alle trailers</w:t>
+            </w:r>
+          </w:p>
+        </w:tc>
+      </w:tr>
+    </w:tbl>
+    <w:p/>
+    <w:tbl>
+      <w:tblPr>
+        <w:tblStyle w:val="Tabelraster"/>
+        <w:tblW w:w="0" w:type="auto"/>
+        <w:tblLook w:val="04A0" w:firstRow="1" w:lastRow="0" w:firstColumn="1" w:lastColumn="0" w:noHBand="0" w:noVBand="1"/>
+      </w:tblPr>
+      <w:tblGrid>
+        <w:gridCol w:w="1426"/>
+        <w:gridCol w:w="4597"/>
+        <w:gridCol w:w="3006"/>
+      </w:tblGrid>
+      <w:tr>
+        <w:tc>
+          <w:tcPr>
+            <w:tcW w:w="1426" w:type="dxa"/>
+            <w:shd w:val="clear" w:color="auto" w:fill="A8D08D" w:themeFill="accent6" w:themeFillTint="99"/>
+          </w:tcPr>
+          <w:p>
+            <w:pPr>
+              <w:rPr>
+                <w:b/>
+                <w:bCs/>
+              </w:rPr>
+            </w:pPr>
+            <w:r>
+              <w:rPr>
+                <w:b/>
+                <w:bCs/>
+              </w:rPr>
+              <w:t>Test-case</w:t>
+            </w:r>
+          </w:p>
+        </w:tc>
+        <w:tc>
+          <w:tcPr>
+            <w:tcW w:w="4597" w:type="dxa"/>
+            <w:shd w:val="clear" w:color="auto" w:fill="A8D08D" w:themeFill="accent6" w:themeFillTint="99"/>
+          </w:tcPr>
+          <w:p>
+            <w:pPr>
+              <w:rPr>
+                <w:b/>
+                <w:bCs/>
+                <w:lang w:val="en-US"/>
+              </w:rPr>
+            </w:pPr>
+            <w:proofErr w:type="spellStart"/>
+            <w:r>
+              <w:rPr>
+                <w:b/>
+                <w:bCs/>
+                <w:lang w:val="en-US"/>
+              </w:rPr>
+              <w:t>Overzicht</w:t>
+            </w:r>
+            <w:proofErr w:type="spellEnd"/>
+            <w:r>
+              <w:rPr>
+                <w:b/>
+                <w:bCs/>
+                <w:lang w:val="en-US"/>
+              </w:rPr>
+              <w:t xml:space="preserve"> trailer </w:t>
+            </w:r>
+            <w:proofErr w:type="spellStart"/>
+            <w:r>
+              <w:rPr>
+                <w:b/>
+                <w:bCs/>
+                <w:lang w:val="en-US"/>
+              </w:rPr>
+              <w:t>informatie</w:t>
+            </w:r>
+            <w:proofErr w:type="spellEnd"/>
+          </w:p>
+          <w:p>
+            <w:pPr>
+              <w:rPr>
+                <w:b/>
+                <w:bCs/>
+                <w:lang w:val="en-US"/>
+              </w:rPr>
+            </w:pPr>
+            <w:r>
+              <w:rPr>
+                <w:b/>
+                <w:bCs/>
+                <w:lang w:val="en-US"/>
+              </w:rPr>
+              <w:t>Good weather</w:t>
+            </w:r>
+          </w:p>
+        </w:tc>
+        <w:tc>
+          <w:tcPr>
+            <w:tcW w:w="3006" w:type="dxa"/>
+            <w:shd w:val="clear" w:color="auto" w:fill="A8D08D" w:themeFill="accent6" w:themeFillTint="99"/>
+          </w:tcPr>
+          <w:p>
+            <w:pPr>
+              <w:rPr>
+                <w:b/>
+                <w:bCs/>
+              </w:rPr>
+            </w:pPr>
+            <w:r>
+              <w:rPr>
+                <w:b/>
+                <w:bCs/>
+              </w:rPr>
+              <w:t>TC 1.</w:t>
+            </w:r>
+            <w:r>
+              <w:rPr>
+                <w:b/>
+                <w:bCs/>
+              </w:rPr>
+              <w:t>5.5</w:t>
+            </w:r>
+          </w:p>
+        </w:tc>
+      </w:tr>
+      <w:tr>
+        <w:tc>
+          <w:tcPr>
+            <w:tcW w:w="1426" w:type="dxa"/>
+          </w:tcPr>
+          <w:p>
+            <w:pPr>
+              <w:jc w:val="right"/>
+            </w:pPr>
+            <w:r>
+              <w:t>Doel</w:t>
+            </w:r>
+          </w:p>
+        </w:tc>
+        <w:tc>
+          <w:tcPr>
+            <w:tcW w:w="7603" w:type="dxa"/>
+            <w:gridSpan w:val="2"/>
+          </w:tcPr>
+          <w:p>
+            <w:r>
+              <w:t xml:space="preserve">Er kan een overzicht van de trailer informatie </w:t>
+            </w:r>
+            <w:proofErr w:type="spellStart"/>
+            <w:r>
+              <w:t>getoont</w:t>
+            </w:r>
+            <w:proofErr w:type="spellEnd"/>
+            <w:r>
+              <w:t xml:space="preserve"> worden</w:t>
+            </w:r>
+          </w:p>
+        </w:tc>
+      </w:tr>
+      <w:tr>
+        <w:tc>
+          <w:tcPr>
+            <w:tcW w:w="1426" w:type="dxa"/>
+          </w:tcPr>
+          <w:p>
+            <w:pPr>
+              <w:jc w:val="right"/>
+            </w:pPr>
+            <w:r>
+              <w:t>Actor</w:t>
+            </w:r>
+          </w:p>
+        </w:tc>
+        <w:tc>
+          <w:tcPr>
+            <w:tcW w:w="7603" w:type="dxa"/>
+            <w:gridSpan w:val="2"/>
+          </w:tcPr>
+          <w:p>
+            <w:r>
+              <w:t>Operator</w:t>
+            </w:r>
+          </w:p>
+        </w:tc>
+      </w:tr>
+      <w:tr>
+        <w:tc>
+          <w:tcPr>
+            <w:tcW w:w="1426" w:type="dxa"/>
+          </w:tcPr>
+          <w:p>
+            <w:pPr>
+              <w:jc w:val="right"/>
+            </w:pPr>
+            <w:r>
+              <w:t>Preconditie</w:t>
+            </w:r>
+          </w:p>
+        </w:tc>
+        <w:tc>
+          <w:tcPr>
+            <w:tcW w:w="7603" w:type="dxa"/>
+            <w:gridSpan w:val="2"/>
+          </w:tcPr>
+          <w:p>
+            <w:r>
+              <w:t>De applicatie moet gestart zijn</w:t>
+            </w:r>
+          </w:p>
+        </w:tc>
+      </w:tr>
+      <w:tr>
+        <w:tc>
+          <w:tcPr>
+            <w:tcW w:w="1426" w:type="dxa"/>
+            <w:vMerge w:val="restart"/>
+          </w:tcPr>
+          <w:p>
+            <w:pPr>
+              <w:jc w:val="right"/>
+            </w:pPr>
+            <w:r>
+              <w:t>Action</w:t>
+            </w:r>
+          </w:p>
+        </w:tc>
+        <w:tc>
+          <w:tcPr>
+            <w:tcW w:w="7603" w:type="dxa"/>
+            <w:gridSpan w:val="2"/>
+          </w:tcPr>
+          <w:p>
+            <w:r>
+              <w:t>De operator navigeert naar de index pagina</w:t>
+            </w:r>
+          </w:p>
+        </w:tc>
+      </w:tr>
+      <w:tr>
+        <w:tc>
+          <w:tcPr>
+            <w:tcW w:w="1426" w:type="dxa"/>
+            <w:vMerge/>
+          </w:tcPr>
+          <w:p>
+            <w:pPr>
+              <w:jc w:val="right"/>
+            </w:pPr>
+          </w:p>
+        </w:tc>
+        <w:tc>
+          <w:tcPr>
+            <w:tcW w:w="7603" w:type="dxa"/>
+            <w:gridSpan w:val="2"/>
+          </w:tcPr>
+          <w:p>
+            <w:r>
+              <w:t>De operator klikt een product aan</w:t>
+            </w:r>
+          </w:p>
+        </w:tc>
+      </w:tr>
+      <w:tr>
+        <w:trPr>
+          <w:trHeight w:val="60"/>
+        </w:trPr>
+        <w:tc>
+          <w:tcPr>
+            <w:tcW w:w="1426" w:type="dxa"/>
+          </w:tcPr>
+          <w:p>
+            <w:pPr>
+              <w:jc w:val="right"/>
+            </w:pPr>
+            <w:r>
+              <w:t>Postconditie</w:t>
+            </w:r>
+          </w:p>
+        </w:tc>
+        <w:tc>
+          <w:tcPr>
+            <w:tcW w:w="7603" w:type="dxa"/>
+            <w:gridSpan w:val="2"/>
+          </w:tcPr>
+          <w:p>
+            <w:r>
+              <w:t>De operator ziet een lijst met de informatie van de trailer</w:t>
+            </w:r>
+          </w:p>
+        </w:tc>
+      </w:tr>
+    </w:tbl>
+    <w:p>
+      <w:pPr>
+        <w:tabs>
+          <w:tab w:val="left" w:pos="3810"/>
+        </w:tabs>
+      </w:pPr>
+      <w:r>
+        <w:tab/>
+      </w:r>
+    </w:p>
+    <w:tbl>
+      <w:tblPr>
+        <w:tblStyle w:val="Tabelraster"/>
+        <w:tblW w:w="0" w:type="auto"/>
+        <w:tblLook w:val="04A0" w:firstRow="1" w:lastRow="0" w:firstColumn="1" w:lastColumn="0" w:noHBand="0" w:noVBand="1"/>
+      </w:tblPr>
+      <w:tblGrid>
+        <w:gridCol w:w="1426"/>
+        <w:gridCol w:w="4597"/>
+        <w:gridCol w:w="3006"/>
+      </w:tblGrid>
+      <w:tr>
+        <w:tc>
+          <w:tcPr>
+            <w:tcW w:w="1426" w:type="dxa"/>
+            <w:shd w:val="clear" w:color="auto" w:fill="C00000"/>
+          </w:tcPr>
+          <w:p>
+            <w:pPr>
+              <w:rPr>
+                <w:b/>
+                <w:bCs/>
+              </w:rPr>
+            </w:pPr>
+            <w:r>
+              <w:rPr>
+                <w:b/>
+                <w:bCs/>
+              </w:rPr>
+              <w:t>Test-case</w:t>
+            </w:r>
+          </w:p>
+        </w:tc>
+        <w:tc>
+          <w:tcPr>
+            <w:tcW w:w="4597" w:type="dxa"/>
+            <w:shd w:val="clear" w:color="auto" w:fill="C00000"/>
+          </w:tcPr>
+          <w:p>
+            <w:pPr>
+              <w:rPr>
+                <w:b/>
+                <w:bCs/>
+                <w:lang w:val="en-US"/>
+              </w:rPr>
+            </w:pPr>
+            <w:proofErr w:type="spellStart"/>
+            <w:r>
+              <w:rPr>
+                <w:b/>
+                <w:bCs/>
+                <w:lang w:val="en-US"/>
+              </w:rPr>
+              <w:t>Overzicht</w:t>
+            </w:r>
+            <w:proofErr w:type="spellEnd"/>
+            <w:r>
+              <w:rPr>
+                <w:b/>
+                <w:bCs/>
+                <w:lang w:val="en-US"/>
+              </w:rPr>
+              <w:t xml:space="preserve"> trailer </w:t>
+            </w:r>
+            <w:proofErr w:type="spellStart"/>
+            <w:r>
+              <w:rPr>
+                <w:b/>
+                <w:bCs/>
+                <w:lang w:val="en-US"/>
+              </w:rPr>
+              <w:t>informatie</w:t>
+            </w:r>
+            <w:proofErr w:type="spellEnd"/>
+          </w:p>
+          <w:p>
+            <w:pPr>
+              <w:rPr>
+                <w:b/>
+                <w:bCs/>
+                <w:lang w:val="en-US"/>
+              </w:rPr>
+            </w:pPr>
+            <w:r>
+              <w:rPr>
+                <w:b/>
+                <w:bCs/>
+                <w:lang w:val="en-US"/>
+              </w:rPr>
+              <w:t>bad</w:t>
+            </w:r>
+            <w:r>
+              <w:rPr>
+                <w:b/>
+                <w:bCs/>
+                <w:lang w:val="en-US"/>
+              </w:rPr>
+              <w:t xml:space="preserve"> Weather</w:t>
+            </w:r>
+          </w:p>
+        </w:tc>
+        <w:tc>
+          <w:tcPr>
+            <w:tcW w:w="3006" w:type="dxa"/>
+            <w:shd w:val="clear" w:color="auto" w:fill="C00000"/>
+          </w:tcPr>
+          <w:p>
+            <w:pPr>
+              <w:rPr>
+                <w:b/>
+                <w:bCs/>
+              </w:rPr>
+            </w:pPr>
+            <w:r>
+              <w:rPr>
+                <w:b/>
+                <w:bCs/>
+              </w:rPr>
+              <w:t>TC 1.</w:t>
+            </w:r>
+            <w:r>
+              <w:rPr>
+                <w:b/>
+                <w:bCs/>
+              </w:rPr>
+              <w:t>5.6</w:t>
             </w:r>
           </w:p>
         </w:tc>
@@ -8185,32 +8064,15 @@
       <w:pBdr>
         <w:bottom w:val="single" w:sz="4" w:space="1" w:color="auto"/>
       </w:pBdr>
+      <w:rPr>
+        <w:lang w:val="en-US"/>
+      </w:rPr>
     </w:pPr>
     <w:r>
-      <w:fldChar w:fldCharType="begin"/>
-    </w:r>
-    <w:r>
-      <w:instrText xml:space="preserve"> TITLE   \* MERGEFORMAT </w:instrText>
-    </w:r>
-    <w:r>
-      <w:fldChar w:fldCharType="separate"/>
-    </w:r>
-    <w:r>
-      <w:t xml:space="preserve">Technisch Ontwerp </w:t>
-    </w:r>
-    <w:proofErr w:type="spellStart"/>
-    <w:r>
-      <w:t>SaSA</w:t>
-    </w:r>
-    <w:proofErr w:type="spellEnd"/>
-    <w:r>
-      <w:t xml:space="preserve"> Teambuilding Project Challenge</w:t>
-    </w:r>
-    <w:r>
-      <w:fldChar w:fldCharType="end"/>
-    </w:r>
-    <w:r>
-      <w:t xml:space="preserve"> </w:t>
+      <w:rPr>
+        <w:lang w:val="en-US"/>
+      </w:rPr>
+      <w:t>Project persistent</w:t>
     </w:r>
   </w:p>
 </w:hdr>
@@ -9701,19 +9563,17 @@
 </file>
 
 <file path=customXml/item1.xml><?xml version="1.0" encoding="utf-8"?>
-<b:Sources xmlns:b="http://schemas.openxmlformats.org/officeDocument/2006/bibliography" xmlns="http://schemas.openxmlformats.org/officeDocument/2006/bibliography" SelectedStyle="\APASixthEditionOfficeOnline.xsl" StyleName="APA" Version="6"/>
+<p:properties xmlns:p="http://schemas.microsoft.com/office/2006/metadata/properties" xmlns:xsi="http://www.w3.org/2001/XMLSchema-instance" xmlns:pc="http://schemas.microsoft.com/office/infopath/2007/PartnerControls">
+  <documentManagement>
+    <c6664f9864b54a78bdf9e6230de1c78b xmlns="6c73e52c-07d4-4617-ab67-464747257e8d">
+      <Terms xmlns="http://schemas.microsoft.com/office/infopath/2007/PartnerControls"/>
+    </c6664f9864b54a78bdf9e6230de1c78b>
+    <Versiebeheer xmlns="ab37b2fe-4f81-426e-b942-40459dbac68c" xsi:nil="true"/>
+  </documentManagement>
+</p:properties>
 </file>
 
 <file path=customXml/item2.xml><?xml version="1.0" encoding="utf-8"?>
-<?mso-contentType ?>
-<FormTemplates xmlns="http://schemas.microsoft.com/sharepoint/v3/contenttype/forms">
-  <Display>DocumentLibraryForm</Display>
-  <Edit>DocumentLibraryForm</Edit>
-  <New>DocumentLibraryForm</New>
-</FormTemplates>
-</file>
-
-<file path=customXml/item3.xml><?xml version="1.0" encoding="utf-8"?>
 <ct:contentTypeSchema xmlns:ct="http://schemas.microsoft.com/office/2006/metadata/contentType" xmlns:ma="http://schemas.microsoft.com/office/2006/metadata/properties/metaAttributes" ct:_="" ma:_="" ma:contentTypeName="Document" ma:contentTypeID="0x010100294690D6A57C3C4B8650464765815F1C" ma:contentTypeVersion="15" ma:contentTypeDescription="Een nieuw document maken." ma:contentTypeScope="" ma:versionID="bf1d2ff51e740e451b46e7c13bf9e6da">
   <xsd:schema xmlns:xsd="http://www.w3.org/2001/XMLSchema" xmlns:xs="http://www.w3.org/2001/XMLSchema" xmlns:p="http://schemas.microsoft.com/office/2006/metadata/properties" xmlns:ns2="45f6ce90-ba85-4ef2-b43f-c64448cd95eb" xmlns:ns3="c7549584-aa9c-449c-abfe-2ca02f3a7188" xmlns:ns4="6c73e52c-07d4-4617-ab67-464747257e8d" xmlns:ns5="ab37b2fe-4f81-426e-b942-40459dbac68c" targetNamespace="http://schemas.microsoft.com/office/2006/metadata/properties" ma:root="true" ma:fieldsID="8575fd65d7959dd12bd4dc11d36e634e" ns2:_="" ns3:_="" ns4:_="" ns5:_="">
     <xsd:import namespace="45f6ce90-ba85-4ef2-b43f-c64448cd95eb"/>
@@ -9956,34 +9816,31 @@
 </ct:contentTypeSchema>
 </file>
 
+<file path=customXml/item3.xml><?xml version="1.0" encoding="utf-8"?>
+<?mso-contentType ?>
+<FormTemplates xmlns="http://schemas.microsoft.com/sharepoint/v3/contenttype/forms">
+  <Display>DocumentLibraryForm</Display>
+  <Edit>DocumentLibraryForm</Edit>
+  <New>DocumentLibraryForm</New>
+</FormTemplates>
+</file>
+
 <file path=customXml/item4.xml><?xml version="1.0" encoding="utf-8"?>
-<p:properties xmlns:p="http://schemas.microsoft.com/office/2006/metadata/properties" xmlns:xsi="http://www.w3.org/2001/XMLSchema-instance" xmlns:pc="http://schemas.microsoft.com/office/infopath/2007/PartnerControls">
-  <documentManagement>
-    <c6664f9864b54a78bdf9e6230de1c78b xmlns="6c73e52c-07d4-4617-ab67-464747257e8d">
-      <Terms xmlns="http://schemas.microsoft.com/office/infopath/2007/PartnerControls"/>
-    </c6664f9864b54a78bdf9e6230de1c78b>
-    <Versiebeheer xmlns="ab37b2fe-4f81-426e-b942-40459dbac68c" xsi:nil="true"/>
-  </documentManagement>
-</p:properties>
+<b:Sources xmlns:b="http://schemas.openxmlformats.org/officeDocument/2006/bibliography" xmlns="http://schemas.openxmlformats.org/officeDocument/2006/bibliography" SelectedStyle="\APASixthEditionOfficeOnline.xsl" StyleName="APA" Version="6"/>
 </file>
 
 <file path=customXml/itemProps1.xml><?xml version="1.0" encoding="utf-8"?>
-<ds:datastoreItem xmlns:ds="http://schemas.openxmlformats.org/officeDocument/2006/customXml" ds:itemID="{6F3EDFEA-A7DA-4B1D-8C92-75A41D23A80F}">
+<ds:datastoreItem xmlns:ds="http://schemas.openxmlformats.org/officeDocument/2006/customXml" ds:itemID="{5AA1698D-AC4F-4CDC-85D4-45EFEC55BDF1}">
   <ds:schemaRefs>
-    <ds:schemaRef ds:uri="http://schemas.openxmlformats.org/officeDocument/2006/bibliography"/>
+    <ds:schemaRef ds:uri="http://schemas.microsoft.com/office/2006/metadata/properties"/>
+    <ds:schemaRef ds:uri="http://schemas.microsoft.com/office/infopath/2007/PartnerControls"/>
+    <ds:schemaRef ds:uri="6c73e52c-07d4-4617-ab67-464747257e8d"/>
+    <ds:schemaRef ds:uri="ab37b2fe-4f81-426e-b942-40459dbac68c"/>
   </ds:schemaRefs>
 </ds:datastoreItem>
 </file>
 
 <file path=customXml/itemProps2.xml><?xml version="1.0" encoding="utf-8"?>
-<ds:datastoreItem xmlns:ds="http://schemas.openxmlformats.org/officeDocument/2006/customXml" ds:itemID="{C2693C77-1EFB-4576-8167-E02E7A68139D}">
-  <ds:schemaRefs>
-    <ds:schemaRef ds:uri="http://schemas.microsoft.com/sharepoint/v3/contenttype/forms"/>
-  </ds:schemaRefs>
-</ds:datastoreItem>
-</file>
-
-<file path=customXml/itemProps3.xml><?xml version="1.0" encoding="utf-8"?>
 <ds:datastoreItem xmlns:ds="http://schemas.openxmlformats.org/officeDocument/2006/customXml" ds:itemID="{F3C9D051-6A64-4B02-A440-680E5DDA4EB4}">
   <ds:schemaRefs>
     <ds:schemaRef ds:uri="http://schemas.microsoft.com/office/2006/metadata/contentType"/>
@@ -10004,13 +9861,18 @@
 </ds:datastoreItem>
 </file>
 
+<file path=customXml/itemProps3.xml><?xml version="1.0" encoding="utf-8"?>
+<ds:datastoreItem xmlns:ds="http://schemas.openxmlformats.org/officeDocument/2006/customXml" ds:itemID="{C2693C77-1EFB-4576-8167-E02E7A68139D}">
+  <ds:schemaRefs>
+    <ds:schemaRef ds:uri="http://schemas.microsoft.com/sharepoint/v3/contenttype/forms"/>
+  </ds:schemaRefs>
+</ds:datastoreItem>
+</file>
+
 <file path=customXml/itemProps4.xml><?xml version="1.0" encoding="utf-8"?>
-<ds:datastoreItem xmlns:ds="http://schemas.openxmlformats.org/officeDocument/2006/customXml" ds:itemID="{5AA1698D-AC4F-4CDC-85D4-45EFEC55BDF1}">
+<ds:datastoreItem xmlns:ds="http://schemas.openxmlformats.org/officeDocument/2006/customXml" ds:itemID="{6F3EDFEA-A7DA-4B1D-8C92-75A41D23A80F}">
   <ds:schemaRefs>
-    <ds:schemaRef ds:uri="http://schemas.microsoft.com/office/2006/metadata/properties"/>
-    <ds:schemaRef ds:uri="http://schemas.microsoft.com/office/infopath/2007/PartnerControls"/>
-    <ds:schemaRef ds:uri="6c73e52c-07d4-4617-ab67-464747257e8d"/>
-    <ds:schemaRef ds:uri="ab37b2fe-4f81-426e-b942-40459dbac68c"/>
+    <ds:schemaRef ds:uri="http://schemas.openxmlformats.org/officeDocument/2006/bibliography"/>
   </ds:schemaRefs>
 </ds:datastoreItem>
 </file>
</xml_diff>